<commit_message>
Implemented and documented system testing Zadorozhny_task.exe in lab 8
</commit_message>
<xml_diff>
--- a/lab08/Test Suite/TS_8_2.docx
+++ b/lab08/Test Suite/TS_8_2.docx
@@ -62,52 +62,14 @@
                 <w:szCs w:val="20"/>
               </w:rPr>
             </w:pPr>
-            <w:proofErr w:type="spellStart"/>
             <w:r>
               <w:rPr>
                 <w:rFonts w:ascii="Arial" w:hAnsi="Arial" w:cs="Arial"/>
                 <w:sz w:val="20"/>
                 <w:szCs w:val="20"/>
               </w:rPr>
-              <w:t>Test</w:t>
-            </w:r>
-            <w:proofErr w:type="spellEnd"/>
-            <w:r>
-              <w:rPr>
-                <w:rFonts w:ascii="Arial" w:hAnsi="Arial" w:cs="Arial"/>
-                <w:sz w:val="20"/>
-                <w:szCs w:val="20"/>
-              </w:rPr>
-              <w:t xml:space="preserve"> </w:t>
-            </w:r>
-            <w:proofErr w:type="spellStart"/>
-            <w:r>
-              <w:rPr>
-                <w:rFonts w:ascii="Arial" w:hAnsi="Arial" w:cs="Arial"/>
-                <w:sz w:val="20"/>
-                <w:szCs w:val="20"/>
-              </w:rPr>
-              <w:t>Suite</w:t>
-            </w:r>
-            <w:proofErr w:type="spellEnd"/>
-            <w:r>
-              <w:rPr>
-                <w:rFonts w:ascii="Arial" w:hAnsi="Arial" w:cs="Arial"/>
-                <w:sz w:val="20"/>
-                <w:szCs w:val="20"/>
-              </w:rPr>
-              <w:t xml:space="preserve"> </w:t>
-            </w:r>
-            <w:proofErr w:type="spellStart"/>
-            <w:r>
-              <w:rPr>
-                <w:rFonts w:ascii="Arial" w:hAnsi="Arial" w:cs="Arial"/>
-                <w:sz w:val="20"/>
-                <w:szCs w:val="20"/>
-              </w:rPr>
-              <w:t>Description</w:t>
-            </w:r>
-            <w:proofErr w:type="spellEnd"/>
+              <w:t>Test Suite Description</w:t>
+            </w:r>
           </w:p>
         </w:tc>
         <w:tc>
@@ -133,10 +95,7 @@
               </w:rPr>
             </w:pPr>
             <w:r>
-              <w:t>TS_</w:t>
-            </w:r>
-            <w:r>
-              <w:t>8_2</w:t>
+              <w:t>TS_8_2</w:t>
             </w:r>
           </w:p>
         </w:tc>
@@ -170,79 +129,25 @@
                 <w:sz w:val="20"/>
                 <w:szCs w:val="20"/>
               </w:rPr>
-              <w:t xml:space="preserve">Назва </w:t>
-            </w:r>
-            <w:proofErr w:type="spellStart"/>
-            <w:r>
+              <w:t>Назва проекта / ПЗ</w:t>
+            </w:r>
+          </w:p>
+          <w:p>
+            <w:pPr>
+              <w:ind w:right="-214"/>
               <w:rPr>
                 <w:sz w:val="20"/>
                 <w:szCs w:val="20"/>
               </w:rPr>
-              <w:t>проекта</w:t>
-            </w:r>
-            <w:proofErr w:type="spellEnd"/>
-            <w:r>
-              <w:rPr>
-                <w:sz w:val="20"/>
-                <w:szCs w:val="20"/>
-              </w:rPr>
-              <w:t xml:space="preserve"> / ПЗ</w:t>
-            </w:r>
-          </w:p>
-          <w:p>
-            <w:pPr>
-              <w:ind w:right="-214"/>
-              <w:rPr>
-                <w:sz w:val="20"/>
-                <w:szCs w:val="20"/>
-              </w:rPr>
-            </w:pPr>
-            <w:proofErr w:type="spellStart"/>
+            </w:pPr>
             <w:r>
               <w:rPr>
                 <w:rFonts w:ascii="Arial" w:hAnsi="Arial" w:cs="Arial"/>
                 <w:sz w:val="20"/>
                 <w:szCs w:val="20"/>
               </w:rPr>
-              <w:t>Name</w:t>
-            </w:r>
-            <w:proofErr w:type="spellEnd"/>
-            <w:r>
-              <w:rPr>
-                <w:rFonts w:ascii="Arial" w:hAnsi="Arial" w:cs="Arial"/>
-                <w:sz w:val="20"/>
-                <w:szCs w:val="20"/>
-              </w:rPr>
-              <w:t xml:space="preserve"> </w:t>
-            </w:r>
-            <w:proofErr w:type="spellStart"/>
-            <w:r>
-              <w:rPr>
-                <w:rFonts w:ascii="Arial" w:hAnsi="Arial" w:cs="Arial"/>
-                <w:sz w:val="20"/>
-                <w:szCs w:val="20"/>
-              </w:rPr>
-              <w:t>of</w:t>
-            </w:r>
-            <w:proofErr w:type="spellEnd"/>
-            <w:r>
-              <w:rPr>
-                <w:rFonts w:ascii="Arial" w:hAnsi="Arial" w:cs="Arial"/>
-                <w:sz w:val="20"/>
-                <w:szCs w:val="20"/>
-              </w:rPr>
-              <w:t xml:space="preserve"> Project / </w:t>
-            </w:r>
-            <w:proofErr w:type="spellStart"/>
-            <w:r>
-              <w:rPr>
-                <w:rFonts w:ascii="Arial" w:hAnsi="Arial" w:cs="Arial"/>
-                <w:sz w:val="20"/>
-                <w:szCs w:val="20"/>
-              </w:rPr>
-              <w:t>Software</w:t>
-            </w:r>
-            <w:proofErr w:type="spellEnd"/>
+              <w:t>Name of Project / Software</w:t>
+            </w:r>
           </w:p>
         </w:tc>
         <w:tc>
@@ -267,7 +172,6 @@
                 <w:lang w:val="ru-RU"/>
               </w:rPr>
             </w:pPr>
-            <w:proofErr w:type="spellStart"/>
             <w:r>
               <w:rPr>
                 <w:rFonts w:ascii="Arial Narrow" w:hAnsi="Arial Narrow"/>
@@ -277,7 +181,6 @@
               </w:rPr>
               <w:t>Zadorozhny_task</w:t>
             </w:r>
-            <w:proofErr w:type="spellEnd"/>
           </w:p>
         </w:tc>
       </w:tr>
@@ -322,52 +225,14 @@
                 <w:szCs w:val="20"/>
               </w:rPr>
             </w:pPr>
-            <w:proofErr w:type="spellStart"/>
             <w:r>
               <w:rPr>
                 <w:rFonts w:ascii="Arial" w:hAnsi="Arial" w:cs="Arial"/>
                 <w:sz w:val="20"/>
                 <w:szCs w:val="20"/>
               </w:rPr>
-              <w:t>Level</w:t>
-            </w:r>
-            <w:proofErr w:type="spellEnd"/>
-            <w:r>
-              <w:rPr>
-                <w:rFonts w:ascii="Arial" w:hAnsi="Arial" w:cs="Arial"/>
-                <w:sz w:val="20"/>
-                <w:szCs w:val="20"/>
-              </w:rPr>
-              <w:t xml:space="preserve"> </w:t>
-            </w:r>
-            <w:proofErr w:type="spellStart"/>
-            <w:r>
-              <w:rPr>
-                <w:rFonts w:ascii="Arial" w:hAnsi="Arial" w:cs="Arial"/>
-                <w:sz w:val="20"/>
-                <w:szCs w:val="20"/>
-              </w:rPr>
-              <w:t>of</w:t>
-            </w:r>
-            <w:proofErr w:type="spellEnd"/>
-            <w:r>
-              <w:rPr>
-                <w:rFonts w:ascii="Arial" w:hAnsi="Arial" w:cs="Arial"/>
-                <w:sz w:val="20"/>
-                <w:szCs w:val="20"/>
-              </w:rPr>
-              <w:t xml:space="preserve"> </w:t>
-            </w:r>
-            <w:proofErr w:type="spellStart"/>
-            <w:r>
-              <w:rPr>
-                <w:rFonts w:ascii="Arial" w:hAnsi="Arial" w:cs="Arial"/>
-                <w:sz w:val="20"/>
-                <w:szCs w:val="20"/>
-              </w:rPr>
-              <w:t>Testing</w:t>
-            </w:r>
-            <w:proofErr w:type="spellEnd"/>
+              <w:t>Level of Testing</w:t>
+            </w:r>
           </w:p>
         </w:tc>
         <w:tc>
@@ -409,34 +274,14 @@
               </w:rPr>
               <w:t xml:space="preserve">  /  </w:t>
             </w:r>
-            <w:proofErr w:type="spellStart"/>
             <w:r>
               <w:rPr>
                 <w:rFonts w:ascii="Arial Narrow" w:hAnsi="Arial Narrow"/>
                 <w:sz w:val="22"/>
                 <w:szCs w:val="22"/>
               </w:rPr>
-              <w:t>System</w:t>
-            </w:r>
-            <w:proofErr w:type="spellEnd"/>
-            <w:r>
-              <w:rPr>
-                <w:rFonts w:ascii="Arial Narrow" w:hAnsi="Arial Narrow"/>
-                <w:sz w:val="22"/>
-                <w:szCs w:val="22"/>
-              </w:rPr>
-              <w:t xml:space="preserve"> </w:t>
-            </w:r>
-            <w:proofErr w:type="spellStart"/>
-            <w:r>
-              <w:rPr>
-                <w:rFonts w:ascii="Arial Narrow" w:hAnsi="Arial Narrow"/>
-                <w:sz w:val="22"/>
-                <w:szCs w:val="22"/>
-              </w:rPr>
-              <w:t>Testing</w:t>
-            </w:r>
-            <w:proofErr w:type="spellEnd"/>
+              <w:t>System Testing</w:t>
+            </w:r>
           </w:p>
         </w:tc>
       </w:tr>
@@ -470,79 +315,25 @@
                 <w:sz w:val="20"/>
                 <w:szCs w:val="20"/>
               </w:rPr>
-              <w:t>Автор тест-</w:t>
-            </w:r>
-            <w:proofErr w:type="spellStart"/>
-            <w:r>
+              <w:t xml:space="preserve">Автор тест-сьюта </w:t>
+            </w:r>
+          </w:p>
+          <w:p>
+            <w:pPr>
+              <w:ind w:right="-214"/>
               <w:rPr>
                 <w:sz w:val="20"/>
                 <w:szCs w:val="20"/>
               </w:rPr>
-              <w:t>сьюта</w:t>
-            </w:r>
-            <w:proofErr w:type="spellEnd"/>
-            <w:r>
-              <w:rPr>
-                <w:sz w:val="20"/>
-                <w:szCs w:val="20"/>
-              </w:rPr>
-              <w:t xml:space="preserve"> </w:t>
-            </w:r>
-          </w:p>
-          <w:p>
-            <w:pPr>
-              <w:ind w:right="-214"/>
-              <w:rPr>
-                <w:sz w:val="20"/>
-                <w:szCs w:val="20"/>
-              </w:rPr>
-            </w:pPr>
-            <w:proofErr w:type="spellStart"/>
+            </w:pPr>
             <w:r>
               <w:rPr>
                 <w:rFonts w:ascii="Arial" w:hAnsi="Arial" w:cs="Arial"/>
                 <w:sz w:val="20"/>
                 <w:szCs w:val="20"/>
               </w:rPr>
-              <w:t>Test</w:t>
-            </w:r>
-            <w:proofErr w:type="spellEnd"/>
-            <w:r>
-              <w:rPr>
-                <w:rFonts w:ascii="Arial" w:hAnsi="Arial" w:cs="Arial"/>
-                <w:sz w:val="20"/>
-                <w:szCs w:val="20"/>
-              </w:rPr>
-              <w:t xml:space="preserve"> </w:t>
-            </w:r>
-            <w:proofErr w:type="spellStart"/>
-            <w:r>
-              <w:rPr>
-                <w:rFonts w:ascii="Arial" w:hAnsi="Arial" w:cs="Arial"/>
-                <w:sz w:val="20"/>
-                <w:szCs w:val="20"/>
-              </w:rPr>
-              <w:t>Suite</w:t>
-            </w:r>
-            <w:proofErr w:type="spellEnd"/>
-            <w:r>
-              <w:rPr>
-                <w:rFonts w:ascii="Arial" w:hAnsi="Arial" w:cs="Arial"/>
-                <w:sz w:val="20"/>
-                <w:szCs w:val="20"/>
-              </w:rPr>
-              <w:t xml:space="preserve"> </w:t>
-            </w:r>
-            <w:proofErr w:type="spellStart"/>
-            <w:r>
-              <w:rPr>
-                <w:rFonts w:ascii="Arial" w:hAnsi="Arial" w:cs="Arial"/>
-                <w:sz w:val="20"/>
-                <w:szCs w:val="20"/>
-              </w:rPr>
-              <w:t>Author</w:t>
-            </w:r>
-            <w:proofErr w:type="spellEnd"/>
+              <w:t>Test Suite Author</w:t>
+            </w:r>
           </w:p>
         </w:tc>
         <w:tc>
@@ -617,7 +408,6 @@
                 <w:szCs w:val="20"/>
               </w:rPr>
             </w:pPr>
-            <w:proofErr w:type="spellStart"/>
             <w:r>
               <w:rPr>
                 <w:rFonts w:ascii="Arial" w:hAnsi="Arial" w:cs="Arial"/>
@@ -626,7 +416,6 @@
               </w:rPr>
               <w:t>Implementer</w:t>
             </w:r>
-            <w:proofErr w:type="spellEnd"/>
           </w:p>
         </w:tc>
         <w:tc>
@@ -650,6 +439,14 @@
                 <w:szCs w:val="25"/>
               </w:rPr>
             </w:pPr>
+            <w:r>
+              <w:rPr>
+                <w:rFonts w:ascii="Arial Narrow" w:hAnsi="Arial Narrow"/>
+                <w:sz w:val="25"/>
+                <w:szCs w:val="25"/>
+              </w:rPr>
+              <w:t>Задорожний Костянтин</w:t>
+            </w:r>
           </w:p>
         </w:tc>
       </w:tr>
@@ -719,41 +516,13 @@
             <w:r>
               <w:t xml:space="preserve">Ід-р тест-кейса / </w:t>
             </w:r>
-            <w:proofErr w:type="spellStart"/>
             <w:r>
               <w:rPr>
                 <w:rFonts w:ascii="Arial" w:hAnsi="Arial" w:cs="Arial"/>
                 <w:sz w:val="22"/>
                 <w:szCs w:val="22"/>
               </w:rPr>
-              <w:t>Test</w:t>
-            </w:r>
-            <w:proofErr w:type="spellEnd"/>
-            <w:r>
-              <w:rPr>
-                <w:rFonts w:ascii="Arial" w:hAnsi="Arial" w:cs="Arial"/>
-                <w:sz w:val="22"/>
-                <w:szCs w:val="22"/>
-              </w:rPr>
-              <w:t xml:space="preserve"> </w:t>
-            </w:r>
-            <w:proofErr w:type="spellStart"/>
-            <w:r>
-              <w:rPr>
-                <w:rFonts w:ascii="Arial" w:hAnsi="Arial" w:cs="Arial"/>
-                <w:sz w:val="22"/>
-                <w:szCs w:val="22"/>
-              </w:rPr>
-              <w:t>Case</w:t>
-            </w:r>
-            <w:proofErr w:type="spellEnd"/>
-            <w:r>
-              <w:rPr>
-                <w:rFonts w:ascii="Arial" w:hAnsi="Arial" w:cs="Arial"/>
-                <w:sz w:val="22"/>
-                <w:szCs w:val="22"/>
-              </w:rPr>
-              <w:t xml:space="preserve"> ID</w:t>
+              <w:t>Test Case ID</w:t>
             </w:r>
           </w:p>
         </w:tc>
@@ -796,23 +565,13 @@
                 <w:szCs w:val="22"/>
               </w:rPr>
             </w:pPr>
-            <w:proofErr w:type="spellStart"/>
             <w:r>
               <w:rPr>
                 <w:rFonts w:ascii="Arial" w:hAnsi="Arial" w:cs="Arial"/>
                 <w:sz w:val="22"/>
                 <w:szCs w:val="22"/>
               </w:rPr>
-              <w:t>Action</w:t>
-            </w:r>
-            <w:proofErr w:type="spellEnd"/>
-            <w:r>
-              <w:rPr>
-                <w:rFonts w:ascii="Arial" w:hAnsi="Arial" w:cs="Arial"/>
-                <w:sz w:val="22"/>
-                <w:szCs w:val="22"/>
-              </w:rPr>
-              <w:t xml:space="preserve"> </w:t>
+              <w:t xml:space="preserve">Action </w:t>
             </w:r>
           </w:p>
           <w:p>
@@ -833,36 +592,8 @@
                 <w:sz w:val="22"/>
                 <w:szCs w:val="22"/>
               </w:rPr>
-              <w:t>(</w:t>
-            </w:r>
-            <w:proofErr w:type="spellStart"/>
-            <w:r>
-              <w:rPr>
-                <w:rFonts w:ascii="Arial" w:hAnsi="Arial" w:cs="Arial"/>
-                <w:sz w:val="22"/>
-                <w:szCs w:val="22"/>
-              </w:rPr>
-              <w:t>Test</w:t>
-            </w:r>
-            <w:proofErr w:type="spellEnd"/>
-            <w:r>
-              <w:rPr>
-                <w:rFonts w:ascii="Arial" w:hAnsi="Arial" w:cs="Arial"/>
-                <w:sz w:val="22"/>
-                <w:szCs w:val="22"/>
-              </w:rPr>
-              <w:t xml:space="preserve"> </w:t>
-            </w:r>
-            <w:proofErr w:type="spellStart"/>
-            <w:r>
-              <w:rPr>
-                <w:rFonts w:ascii="Arial" w:hAnsi="Arial" w:cs="Arial"/>
-                <w:sz w:val="22"/>
-                <w:szCs w:val="22"/>
-              </w:rPr>
-              <w:t>Step</w:t>
-            </w:r>
-            <w:proofErr w:type="spellEnd"/>
+              <w:t>(Test Step</w:t>
+            </w:r>
             <w:r>
               <w:rPr>
                 <w:rFonts w:ascii="Arial" w:hAnsi="Arial" w:cs="Arial"/>
@@ -923,34 +654,14 @@
             <w:pPr>
               <w:jc w:val="center"/>
             </w:pPr>
-            <w:proofErr w:type="spellStart"/>
             <w:r>
               <w:rPr>
                 <w:rFonts w:ascii="Arial" w:hAnsi="Arial" w:cs="Arial"/>
                 <w:sz w:val="22"/>
                 <w:szCs w:val="22"/>
               </w:rPr>
-              <w:t>Expected</w:t>
-            </w:r>
-            <w:proofErr w:type="spellEnd"/>
-            <w:r>
-              <w:rPr>
-                <w:rFonts w:ascii="Arial" w:hAnsi="Arial" w:cs="Arial"/>
-                <w:sz w:val="22"/>
-                <w:szCs w:val="22"/>
-              </w:rPr>
-              <w:t xml:space="preserve"> </w:t>
-            </w:r>
-            <w:proofErr w:type="spellStart"/>
-            <w:r>
-              <w:rPr>
-                <w:rFonts w:ascii="Arial" w:hAnsi="Arial" w:cs="Arial"/>
-                <w:sz w:val="22"/>
-                <w:szCs w:val="22"/>
-              </w:rPr>
-              <w:t>Result</w:t>
-            </w:r>
-            <w:proofErr w:type="spellEnd"/>
+              <w:t>Expected Result</w:t>
+            </w:r>
           </w:p>
         </w:tc>
         <w:tc>
@@ -1000,34 +711,14 @@
                 <w:szCs w:val="22"/>
               </w:rPr>
             </w:pPr>
-            <w:proofErr w:type="spellStart"/>
             <w:r>
               <w:rPr>
                 <w:rFonts w:ascii="Arial" w:hAnsi="Arial" w:cs="Arial"/>
                 <w:sz w:val="22"/>
                 <w:szCs w:val="22"/>
               </w:rPr>
-              <w:t>Test</w:t>
-            </w:r>
-            <w:proofErr w:type="spellEnd"/>
-            <w:r>
-              <w:rPr>
-                <w:rFonts w:ascii="Arial" w:hAnsi="Arial" w:cs="Arial"/>
-                <w:sz w:val="22"/>
-                <w:szCs w:val="22"/>
-              </w:rPr>
-              <w:t xml:space="preserve"> </w:t>
-            </w:r>
-            <w:proofErr w:type="spellStart"/>
-            <w:r>
-              <w:rPr>
-                <w:rFonts w:ascii="Arial" w:hAnsi="Arial" w:cs="Arial"/>
-                <w:sz w:val="22"/>
-                <w:szCs w:val="22"/>
-              </w:rPr>
-              <w:t>Result</w:t>
-            </w:r>
-            <w:proofErr w:type="spellEnd"/>
+              <w:t>Test Result</w:t>
+            </w:r>
             <w:r>
               <w:rPr>
                 <w:rFonts w:ascii="Arial" w:hAnsi="Arial" w:cs="Arial"/>
@@ -1042,61 +733,7 @@
                 <w:sz w:val="20"/>
                 <w:szCs w:val="20"/>
               </w:rPr>
-              <w:t>(</w:t>
-            </w:r>
-            <w:proofErr w:type="spellStart"/>
-            <w:r>
-              <w:rPr>
-                <w:rFonts w:ascii="Arial" w:hAnsi="Arial" w:cs="Arial"/>
-                <w:sz w:val="20"/>
-                <w:szCs w:val="20"/>
-              </w:rPr>
-              <w:t>passed</w:t>
-            </w:r>
-            <w:proofErr w:type="spellEnd"/>
-            <w:r>
-              <w:rPr>
-                <w:rFonts w:ascii="Arial" w:hAnsi="Arial" w:cs="Arial"/>
-                <w:sz w:val="20"/>
-                <w:szCs w:val="20"/>
-              </w:rPr>
-              <w:t>/</w:t>
-            </w:r>
-            <w:proofErr w:type="spellStart"/>
-            <w:r>
-              <w:rPr>
-                <w:rFonts w:ascii="Arial" w:hAnsi="Arial" w:cs="Arial"/>
-                <w:sz w:val="20"/>
-                <w:szCs w:val="20"/>
-              </w:rPr>
-              <w:t>failed</w:t>
-            </w:r>
-            <w:proofErr w:type="spellEnd"/>
-            <w:r>
-              <w:rPr>
-                <w:rFonts w:ascii="Arial" w:hAnsi="Arial" w:cs="Arial"/>
-                <w:sz w:val="20"/>
-                <w:szCs w:val="20"/>
-              </w:rPr>
-              <w:t xml:space="preserve">/ </w:t>
-            </w:r>
-            <w:proofErr w:type="spellStart"/>
-            <w:r>
-              <w:rPr>
-                <w:rFonts w:ascii="Arial" w:hAnsi="Arial" w:cs="Arial"/>
-                <w:sz w:val="20"/>
-                <w:szCs w:val="20"/>
-              </w:rPr>
-              <w:t>blocked</w:t>
-            </w:r>
-            <w:proofErr w:type="spellEnd"/>
-            <w:r>
-              <w:rPr>
-                <w:rFonts w:ascii="Arial" w:hAnsi="Arial" w:cs="Arial"/>
-                <w:sz w:val="20"/>
-                <w:szCs w:val="20"/>
-              </w:rPr>
-              <w:t>)</w:t>
+              <w:t>(passed/failed/ blocked)</w:t>
             </w:r>
           </w:p>
         </w:tc>
@@ -1188,15 +825,7 @@
                 <w:sz w:val="22"/>
                 <w:szCs w:val="22"/>
               </w:rPr>
-              <w:t xml:space="preserve">Введіть </w:t>
-            </w:r>
-            <w:r>
-              <w:rPr>
-                <w:rFonts w:ascii="Arial Narrow" w:hAnsi="Arial Narrow" w:cs="Arial"/>
-                <w:sz w:val="22"/>
-                <w:szCs w:val="22"/>
-              </w:rPr>
-              <w:t>2</w:t>
+              <w:t>Введіть 2</w:t>
             </w:r>
           </w:p>
           <w:p>
@@ -1217,15 +846,7 @@
                 <w:sz w:val="22"/>
                 <w:szCs w:val="22"/>
               </w:rPr>
-              <w:t xml:space="preserve">Введіть </w:t>
-            </w:r>
-            <w:r>
-              <w:rPr>
-                <w:rFonts w:ascii="Arial Narrow" w:hAnsi="Arial Narrow" w:cs="Arial"/>
-                <w:sz w:val="22"/>
-                <w:szCs w:val="22"/>
-              </w:rPr>
-              <w:t>24</w:t>
+              <w:t>Введіть 24</w:t>
             </w:r>
           </w:p>
           <w:p>
@@ -1246,15 +867,7 @@
                 <w:sz w:val="22"/>
                 <w:szCs w:val="22"/>
               </w:rPr>
-              <w:t>Введіть 12</w:t>
-            </w:r>
-            <w:r>
-              <w:rPr>
-                <w:rFonts w:ascii="Arial Narrow" w:hAnsi="Arial Narrow" w:cs="Arial"/>
-                <w:sz w:val="22"/>
-                <w:szCs w:val="22"/>
-              </w:rPr>
-              <w:t>.5</w:t>
+              <w:t>Введіть 12.5</w:t>
             </w:r>
           </w:p>
           <w:p>
@@ -1299,23 +912,13 @@
                 <w:szCs w:val="22"/>
               </w:rPr>
             </w:pPr>
-            <w:proofErr w:type="spellStart"/>
-            <w:r>
-              <w:rPr>
-                <w:rFonts w:ascii="Arial Narrow" w:hAnsi="Arial Narrow" w:cs="Arial"/>
-                <w:sz w:val="22"/>
-                <w:szCs w:val="22"/>
-              </w:rPr>
-              <w:t>Enter</w:t>
-            </w:r>
-            <w:proofErr w:type="spellEnd"/>
-            <w:r>
-              <w:rPr>
-                <w:rFonts w:ascii="Arial Narrow" w:hAnsi="Arial Narrow" w:cs="Arial"/>
-                <w:sz w:val="22"/>
-                <w:szCs w:val="22"/>
-              </w:rPr>
-              <w:t xml:space="preserve"> x</w:t>
+            <w:r>
+              <w:rPr>
+                <w:rFonts w:ascii="Arial Narrow" w:hAnsi="Arial Narrow" w:cs="Arial"/>
+                <w:sz w:val="22"/>
+                <w:szCs w:val="22"/>
+              </w:rPr>
+              <w:t>Enter x</w:t>
             </w:r>
           </w:p>
           <w:p>
@@ -1343,23 +946,13 @@
                 <w:szCs w:val="22"/>
               </w:rPr>
             </w:pPr>
-            <w:proofErr w:type="spellStart"/>
-            <w:r>
-              <w:rPr>
-                <w:rFonts w:ascii="Arial Narrow" w:hAnsi="Arial Narrow" w:cs="Arial"/>
-                <w:sz w:val="22"/>
-                <w:szCs w:val="22"/>
-              </w:rPr>
-              <w:t>Enter</w:t>
-            </w:r>
-            <w:proofErr w:type="spellEnd"/>
-            <w:r>
-              <w:rPr>
-                <w:rFonts w:ascii="Arial Narrow" w:hAnsi="Arial Narrow" w:cs="Arial"/>
-                <w:sz w:val="22"/>
-                <w:szCs w:val="22"/>
-              </w:rPr>
-              <w:t xml:space="preserve"> y</w:t>
+            <w:r>
+              <w:rPr>
+                <w:rFonts w:ascii="Arial Narrow" w:hAnsi="Arial Narrow" w:cs="Arial"/>
+                <w:sz w:val="22"/>
+                <w:szCs w:val="22"/>
+              </w:rPr>
+              <w:t>Enter y</w:t>
             </w:r>
           </w:p>
           <w:p>
@@ -1387,23 +980,13 @@
                 <w:szCs w:val="22"/>
               </w:rPr>
             </w:pPr>
-            <w:proofErr w:type="spellStart"/>
-            <w:r>
-              <w:rPr>
-                <w:rFonts w:ascii="Arial Narrow" w:hAnsi="Arial Narrow" w:cs="Arial"/>
-                <w:sz w:val="22"/>
-                <w:szCs w:val="22"/>
-              </w:rPr>
-              <w:t>Enter</w:t>
-            </w:r>
-            <w:proofErr w:type="spellEnd"/>
-            <w:r>
-              <w:rPr>
-                <w:rFonts w:ascii="Arial Narrow" w:hAnsi="Arial Narrow" w:cs="Arial"/>
-                <w:sz w:val="22"/>
-                <w:szCs w:val="22"/>
-              </w:rPr>
-              <w:t xml:space="preserve"> z</w:t>
+            <w:r>
+              <w:rPr>
+                <w:rFonts w:ascii="Arial Narrow" w:hAnsi="Arial Narrow" w:cs="Arial"/>
+                <w:sz w:val="22"/>
+                <w:szCs w:val="22"/>
+              </w:rPr>
+              <w:t>Enter z</w:t>
             </w:r>
           </w:p>
           <w:p>
@@ -1431,23 +1014,13 @@
                 <w:szCs w:val="22"/>
               </w:rPr>
             </w:pPr>
-            <w:proofErr w:type="spellStart"/>
-            <w:r>
-              <w:rPr>
-                <w:rFonts w:ascii="Arial Narrow" w:hAnsi="Arial Narrow" w:cs="Arial"/>
-                <w:sz w:val="22"/>
-                <w:szCs w:val="22"/>
-              </w:rPr>
-              <w:t>Enter</w:t>
-            </w:r>
-            <w:proofErr w:type="spellEnd"/>
-            <w:r>
-              <w:rPr>
-                <w:rFonts w:ascii="Arial Narrow" w:hAnsi="Arial Narrow" w:cs="Arial"/>
-                <w:sz w:val="22"/>
-                <w:szCs w:val="22"/>
-              </w:rPr>
-              <w:t xml:space="preserve"> a</w:t>
+            <w:r>
+              <w:rPr>
+                <w:rFonts w:ascii="Arial Narrow" w:hAnsi="Arial Narrow" w:cs="Arial"/>
+                <w:sz w:val="22"/>
+                <w:szCs w:val="22"/>
+              </w:rPr>
+              <w:t>Enter a</w:t>
             </w:r>
           </w:p>
           <w:p>
@@ -1475,23 +1048,13 @@
                 <w:szCs w:val="22"/>
               </w:rPr>
             </w:pPr>
-            <w:proofErr w:type="spellStart"/>
-            <w:r>
-              <w:rPr>
-                <w:rFonts w:ascii="Arial Narrow" w:hAnsi="Arial Narrow" w:cs="Arial"/>
-                <w:sz w:val="22"/>
-                <w:szCs w:val="22"/>
-              </w:rPr>
-              <w:t>Enter</w:t>
-            </w:r>
-            <w:proofErr w:type="spellEnd"/>
-            <w:r>
-              <w:rPr>
-                <w:rFonts w:ascii="Arial Narrow" w:hAnsi="Arial Narrow" w:cs="Arial"/>
-                <w:sz w:val="22"/>
-                <w:szCs w:val="22"/>
-              </w:rPr>
-              <w:t xml:space="preserve"> b</w:t>
+            <w:r>
+              <w:rPr>
+                <w:rFonts w:ascii="Arial Narrow" w:hAnsi="Arial Narrow" w:cs="Arial"/>
+                <w:sz w:val="22"/>
+                <w:szCs w:val="22"/>
+              </w:rPr>
+              <w:t>Enter b</w:t>
             </w:r>
           </w:p>
           <w:p>
@@ -1519,69 +1082,31 @@
                 <w:szCs w:val="22"/>
               </w:rPr>
             </w:pPr>
-            <w:proofErr w:type="spellStart"/>
-            <w:r>
-              <w:rPr>
-                <w:rFonts w:ascii="Arial Narrow" w:hAnsi="Arial Narrow" w:cs="Arial"/>
-                <w:sz w:val="22"/>
-                <w:szCs w:val="22"/>
-              </w:rPr>
-              <w:t>Zadorozhny</w:t>
-            </w:r>
-            <w:proofErr w:type="spellEnd"/>
-            <w:r>
-              <w:rPr>
-                <w:rFonts w:ascii="Arial Narrow" w:hAnsi="Arial Narrow" w:cs="Arial"/>
-                <w:sz w:val="22"/>
-                <w:szCs w:val="22"/>
-              </w:rPr>
-              <w:t xml:space="preserve"> </w:t>
-            </w:r>
-            <w:proofErr w:type="spellStart"/>
-            <w:r>
-              <w:rPr>
-                <w:rFonts w:ascii="Arial Narrow" w:hAnsi="Arial Narrow" w:cs="Arial"/>
-                <w:sz w:val="22"/>
-                <w:szCs w:val="22"/>
-              </w:rPr>
-              <w:t>Konstantin</w:t>
-            </w:r>
-            <w:proofErr w:type="spellEnd"/>
-            <w:r>
-              <w:rPr>
-                <w:rFonts w:ascii="Arial Narrow" w:hAnsi="Arial Narrow" w:cs="Arial"/>
-                <w:sz w:val="22"/>
-                <w:szCs w:val="22"/>
-              </w:rPr>
-              <w:t xml:space="preserve"> ©</w:t>
-            </w:r>
-          </w:p>
-          <w:p>
-            <w:pPr>
-              <w:rPr>
-                <w:rFonts w:ascii="Arial Narrow" w:hAnsi="Arial Narrow" w:cs="Arial"/>
-                <w:sz w:val="22"/>
-                <w:szCs w:val="22"/>
-              </w:rPr>
-            </w:pPr>
-            <w:r>
-              <w:rPr>
-                <w:rFonts w:ascii="Arial Narrow" w:hAnsi="Arial Narrow" w:cs="Arial"/>
-                <w:sz w:val="22"/>
-                <w:szCs w:val="22"/>
-              </w:rPr>
-              <w:t xml:space="preserve">a + 1 &gt; |b - 2| ? </w:t>
-            </w:r>
-            <w:proofErr w:type="spellStart"/>
-            <w:r>
-              <w:rPr>
-                <w:rFonts w:ascii="Arial Narrow" w:hAnsi="Arial Narrow" w:cs="Arial"/>
-                <w:sz w:val="22"/>
-                <w:szCs w:val="22"/>
-              </w:rPr>
-              <w:t>true</w:t>
-            </w:r>
-            <w:proofErr w:type="spellEnd"/>
+            <w:r>
+              <w:rPr>
+                <w:rFonts w:ascii="Arial Narrow" w:hAnsi="Arial Narrow" w:cs="Arial"/>
+                <w:sz w:val="22"/>
+                <w:szCs w:val="22"/>
+              </w:rPr>
+              <w:t>Zadorozhny Konstantin ©</w:t>
+            </w:r>
+          </w:p>
+          <w:p>
+            <w:pPr>
+              <w:rPr>
+                <w:rFonts w:ascii="Arial Narrow" w:hAnsi="Arial Narrow" w:cs="Arial"/>
+                <w:sz w:val="22"/>
+                <w:szCs w:val="22"/>
+              </w:rPr>
+            </w:pPr>
+            <w:r>
+              <w:rPr>
+                <w:rFonts w:ascii="Arial Narrow" w:hAnsi="Arial Narrow" w:cs="Arial"/>
+                <w:sz w:val="22"/>
+                <w:szCs w:val="22"/>
+              </w:rPr>
+              <w:t>a + 1 &gt; |b - 2| ? true</w:t>
+            </w:r>
           </w:p>
           <w:p>
             <w:pPr>
@@ -1632,43 +1157,7 @@
                 <w:sz w:val="22"/>
                 <w:szCs w:val="22"/>
               </w:rPr>
-              <w:t xml:space="preserve">(3 * </w:t>
-            </w:r>
-            <w:proofErr w:type="spellStart"/>
-            <w:r>
-              <w:rPr>
-                <w:rFonts w:ascii="Arial Narrow" w:hAnsi="Arial Narrow" w:cs="Arial"/>
-                <w:sz w:val="22"/>
-                <w:szCs w:val="22"/>
-              </w:rPr>
-              <w:t>sin</w:t>
-            </w:r>
-            <w:proofErr w:type="spellEnd"/>
-            <w:r>
-              <w:rPr>
-                <w:rFonts w:ascii="Arial Narrow" w:hAnsi="Arial Narrow" w:cs="Arial"/>
-                <w:sz w:val="22"/>
-                <w:szCs w:val="22"/>
-              </w:rPr>
-              <w:t xml:space="preserve"> * √(12 * 12 + </w:t>
-            </w:r>
-            <w:proofErr w:type="spellStart"/>
-            <w:r>
-              <w:rPr>
-                <w:rFonts w:ascii="Arial Narrow" w:hAnsi="Arial Narrow" w:cs="Arial"/>
-                <w:sz w:val="22"/>
-                <w:szCs w:val="22"/>
-              </w:rPr>
-              <w:t>lg</w:t>
-            </w:r>
-            <w:proofErr w:type="spellEnd"/>
-            <w:r>
-              <w:rPr>
-                <w:rFonts w:ascii="Arial Narrow" w:hAnsi="Arial Narrow" w:cs="Arial"/>
-                <w:sz w:val="22"/>
-                <w:szCs w:val="22"/>
-              </w:rPr>
-              <w:t>(12 - 3)))^2 + 24/12 = 3.883643</w:t>
+              <w:t>(3 * sin * √(12 * 12 + lg(12 - 3)))^2 + 24/12 = 3.883643</w:t>
             </w:r>
           </w:p>
         </w:tc>
@@ -1693,6 +1182,15 @@
                 <w:lang w:val="en-US"/>
               </w:rPr>
             </w:pPr>
+            <w:r>
+              <w:rPr>
+                <w:rFonts w:ascii="Arial Narrow" w:hAnsi="Arial Narrow" w:cs="Arial"/>
+                <w:sz w:val="22"/>
+                <w:szCs w:val="22"/>
+                <w:lang w:val="en-US"/>
+              </w:rPr>
+              <w:t>passed</w:t>
+            </w:r>
           </w:p>
         </w:tc>
       </w:tr>
@@ -1906,23 +1404,13 @@
                 <w:szCs w:val="22"/>
               </w:rPr>
             </w:pPr>
-            <w:proofErr w:type="spellStart"/>
-            <w:r>
-              <w:rPr>
-                <w:rFonts w:ascii="Arial Narrow" w:hAnsi="Arial Narrow" w:cs="Arial"/>
-                <w:sz w:val="22"/>
-                <w:szCs w:val="22"/>
-              </w:rPr>
-              <w:t>Enter</w:t>
-            </w:r>
-            <w:proofErr w:type="spellEnd"/>
-            <w:r>
-              <w:rPr>
-                <w:rFonts w:ascii="Arial Narrow" w:hAnsi="Arial Narrow" w:cs="Arial"/>
-                <w:sz w:val="22"/>
-                <w:szCs w:val="22"/>
-              </w:rPr>
-              <w:t xml:space="preserve"> x</w:t>
+            <w:r>
+              <w:rPr>
+                <w:rFonts w:ascii="Arial Narrow" w:hAnsi="Arial Narrow" w:cs="Arial"/>
+                <w:sz w:val="22"/>
+                <w:szCs w:val="22"/>
+              </w:rPr>
+              <w:t>Enter x</w:t>
             </w:r>
           </w:p>
           <w:p>
@@ -1950,23 +1438,13 @@
                 <w:szCs w:val="22"/>
               </w:rPr>
             </w:pPr>
-            <w:proofErr w:type="spellStart"/>
-            <w:r>
-              <w:rPr>
-                <w:rFonts w:ascii="Arial Narrow" w:hAnsi="Arial Narrow" w:cs="Arial"/>
-                <w:sz w:val="22"/>
-                <w:szCs w:val="22"/>
-              </w:rPr>
-              <w:t>Enter</w:t>
-            </w:r>
-            <w:proofErr w:type="spellEnd"/>
-            <w:r>
-              <w:rPr>
-                <w:rFonts w:ascii="Arial Narrow" w:hAnsi="Arial Narrow" w:cs="Arial"/>
-                <w:sz w:val="22"/>
-                <w:szCs w:val="22"/>
-              </w:rPr>
-              <w:t xml:space="preserve"> y</w:t>
+            <w:r>
+              <w:rPr>
+                <w:rFonts w:ascii="Arial Narrow" w:hAnsi="Arial Narrow" w:cs="Arial"/>
+                <w:sz w:val="22"/>
+                <w:szCs w:val="22"/>
+              </w:rPr>
+              <w:t>Enter y</w:t>
             </w:r>
           </w:p>
           <w:p>
@@ -1994,23 +1472,13 @@
                 <w:szCs w:val="22"/>
               </w:rPr>
             </w:pPr>
-            <w:proofErr w:type="spellStart"/>
-            <w:r>
-              <w:rPr>
-                <w:rFonts w:ascii="Arial Narrow" w:hAnsi="Arial Narrow" w:cs="Arial"/>
-                <w:sz w:val="22"/>
-                <w:szCs w:val="22"/>
-              </w:rPr>
-              <w:t>Enter</w:t>
-            </w:r>
-            <w:proofErr w:type="spellEnd"/>
-            <w:r>
-              <w:rPr>
-                <w:rFonts w:ascii="Arial Narrow" w:hAnsi="Arial Narrow" w:cs="Arial"/>
-                <w:sz w:val="22"/>
-                <w:szCs w:val="22"/>
-              </w:rPr>
-              <w:t xml:space="preserve"> z</w:t>
+            <w:r>
+              <w:rPr>
+                <w:rFonts w:ascii="Arial Narrow" w:hAnsi="Arial Narrow" w:cs="Arial"/>
+                <w:sz w:val="22"/>
+                <w:szCs w:val="22"/>
+              </w:rPr>
+              <w:t>Enter z</w:t>
             </w:r>
           </w:p>
           <w:p>
@@ -2038,23 +1506,13 @@
                 <w:szCs w:val="22"/>
               </w:rPr>
             </w:pPr>
-            <w:proofErr w:type="spellStart"/>
-            <w:r>
-              <w:rPr>
-                <w:rFonts w:ascii="Arial Narrow" w:hAnsi="Arial Narrow" w:cs="Arial"/>
-                <w:sz w:val="22"/>
-                <w:szCs w:val="22"/>
-              </w:rPr>
-              <w:t>Enter</w:t>
-            </w:r>
-            <w:proofErr w:type="spellEnd"/>
-            <w:r>
-              <w:rPr>
-                <w:rFonts w:ascii="Arial Narrow" w:hAnsi="Arial Narrow" w:cs="Arial"/>
-                <w:sz w:val="22"/>
-                <w:szCs w:val="22"/>
-              </w:rPr>
-              <w:t xml:space="preserve"> a</w:t>
+            <w:r>
+              <w:rPr>
+                <w:rFonts w:ascii="Arial Narrow" w:hAnsi="Arial Narrow" w:cs="Arial"/>
+                <w:sz w:val="22"/>
+                <w:szCs w:val="22"/>
+              </w:rPr>
+              <w:t>Enter a</w:t>
             </w:r>
           </w:p>
           <w:p>
@@ -2082,23 +1540,13 @@
                 <w:szCs w:val="22"/>
               </w:rPr>
             </w:pPr>
-            <w:proofErr w:type="spellStart"/>
-            <w:r>
-              <w:rPr>
-                <w:rFonts w:ascii="Arial Narrow" w:hAnsi="Arial Narrow" w:cs="Arial"/>
-                <w:sz w:val="22"/>
-                <w:szCs w:val="22"/>
-              </w:rPr>
-              <w:t>Enter</w:t>
-            </w:r>
-            <w:proofErr w:type="spellEnd"/>
-            <w:r>
-              <w:rPr>
-                <w:rFonts w:ascii="Arial Narrow" w:hAnsi="Arial Narrow" w:cs="Arial"/>
-                <w:sz w:val="22"/>
-                <w:szCs w:val="22"/>
-              </w:rPr>
-              <w:t xml:space="preserve"> b</w:t>
+            <w:r>
+              <w:rPr>
+                <w:rFonts w:ascii="Arial Narrow" w:hAnsi="Arial Narrow" w:cs="Arial"/>
+                <w:sz w:val="22"/>
+                <w:szCs w:val="22"/>
+              </w:rPr>
+              <w:t>Enter b</w:t>
             </w:r>
           </w:p>
           <w:p>
@@ -2126,69 +1574,31 @@
                 <w:szCs w:val="22"/>
               </w:rPr>
             </w:pPr>
-            <w:proofErr w:type="spellStart"/>
-            <w:r>
-              <w:rPr>
-                <w:rFonts w:ascii="Arial Narrow" w:hAnsi="Arial Narrow" w:cs="Arial"/>
-                <w:sz w:val="22"/>
-                <w:szCs w:val="22"/>
-              </w:rPr>
-              <w:t>Zadorozhny</w:t>
-            </w:r>
-            <w:proofErr w:type="spellEnd"/>
-            <w:r>
-              <w:rPr>
-                <w:rFonts w:ascii="Arial Narrow" w:hAnsi="Arial Narrow" w:cs="Arial"/>
-                <w:sz w:val="22"/>
-                <w:szCs w:val="22"/>
-              </w:rPr>
-              <w:t xml:space="preserve"> </w:t>
-            </w:r>
-            <w:proofErr w:type="spellStart"/>
-            <w:r>
-              <w:rPr>
-                <w:rFonts w:ascii="Arial Narrow" w:hAnsi="Arial Narrow" w:cs="Arial"/>
-                <w:sz w:val="22"/>
-                <w:szCs w:val="22"/>
-              </w:rPr>
-              <w:t>Konstantin</w:t>
-            </w:r>
-            <w:proofErr w:type="spellEnd"/>
-            <w:r>
-              <w:rPr>
-                <w:rFonts w:ascii="Arial Narrow" w:hAnsi="Arial Narrow" w:cs="Arial"/>
-                <w:sz w:val="22"/>
-                <w:szCs w:val="22"/>
-              </w:rPr>
-              <w:t xml:space="preserve"> ©</w:t>
-            </w:r>
-          </w:p>
-          <w:p>
-            <w:pPr>
-              <w:rPr>
-                <w:rFonts w:ascii="Arial Narrow" w:hAnsi="Arial Narrow" w:cs="Arial"/>
-                <w:sz w:val="22"/>
-                <w:szCs w:val="22"/>
-              </w:rPr>
-            </w:pPr>
-            <w:r>
-              <w:rPr>
-                <w:rFonts w:ascii="Arial Narrow" w:hAnsi="Arial Narrow" w:cs="Arial"/>
-                <w:sz w:val="22"/>
-                <w:szCs w:val="22"/>
-              </w:rPr>
-              <w:t xml:space="preserve">a + 1 &gt; |b - 2| ? </w:t>
-            </w:r>
-            <w:proofErr w:type="spellStart"/>
-            <w:r>
-              <w:rPr>
-                <w:rFonts w:ascii="Arial Narrow" w:hAnsi="Arial Narrow" w:cs="Arial"/>
-                <w:sz w:val="22"/>
-                <w:szCs w:val="22"/>
-              </w:rPr>
-              <w:t>false</w:t>
-            </w:r>
-            <w:proofErr w:type="spellEnd"/>
+            <w:r>
+              <w:rPr>
+                <w:rFonts w:ascii="Arial Narrow" w:hAnsi="Arial Narrow" w:cs="Arial"/>
+                <w:sz w:val="22"/>
+                <w:szCs w:val="22"/>
+              </w:rPr>
+              <w:t>Zadorozhny Konstantin ©</w:t>
+            </w:r>
+          </w:p>
+          <w:p>
+            <w:pPr>
+              <w:rPr>
+                <w:rFonts w:ascii="Arial Narrow" w:hAnsi="Arial Narrow" w:cs="Arial"/>
+                <w:sz w:val="22"/>
+                <w:szCs w:val="22"/>
+              </w:rPr>
+            </w:pPr>
+            <w:r>
+              <w:rPr>
+                <w:rFonts w:ascii="Arial Narrow" w:hAnsi="Arial Narrow" w:cs="Arial"/>
+                <w:sz w:val="22"/>
+                <w:szCs w:val="22"/>
+              </w:rPr>
+              <w:t>a + 1 &gt; |b - 2| ? false</w:t>
+            </w:r>
           </w:p>
           <w:p>
             <w:pPr>
@@ -2239,54 +1649,8 @@
                 <w:sz w:val="22"/>
                 <w:szCs w:val="22"/>
               </w:rPr>
-              <w:t xml:space="preserve">(3 * </w:t>
-            </w:r>
-            <w:proofErr w:type="spellStart"/>
-            <w:r>
-              <w:rPr>
-                <w:rFonts w:ascii="Arial Narrow" w:hAnsi="Arial Narrow" w:cs="Arial"/>
-                <w:sz w:val="22"/>
-                <w:szCs w:val="22"/>
-              </w:rPr>
-              <w:t>sin</w:t>
-            </w:r>
-            <w:proofErr w:type="spellEnd"/>
-            <w:r>
-              <w:rPr>
-                <w:rFonts w:ascii="Arial Narrow" w:hAnsi="Arial Narrow" w:cs="Arial"/>
-                <w:sz w:val="22"/>
-                <w:szCs w:val="22"/>
-              </w:rPr>
-              <w:t xml:space="preserve"> * √(12 * -12 + </w:t>
-            </w:r>
-            <w:proofErr w:type="spellStart"/>
-            <w:r>
-              <w:rPr>
-                <w:rFonts w:ascii="Arial Narrow" w:hAnsi="Arial Narrow" w:cs="Arial"/>
-                <w:sz w:val="22"/>
-                <w:szCs w:val="22"/>
-              </w:rPr>
-              <w:t>lg</w:t>
-            </w:r>
-            <w:proofErr w:type="spellEnd"/>
-            <w:r>
-              <w:rPr>
-                <w:rFonts w:ascii="Arial Narrow" w:hAnsi="Arial Narrow" w:cs="Arial"/>
-                <w:sz w:val="22"/>
-                <w:szCs w:val="22"/>
-              </w:rPr>
-              <w:t xml:space="preserve">(-12 - 3)))^2 + 10/-12 = </w:t>
-            </w:r>
-            <w:proofErr w:type="spellStart"/>
-            <w:r>
-              <w:rPr>
-                <w:rFonts w:ascii="Arial Narrow" w:hAnsi="Arial Narrow" w:cs="Arial"/>
-                <w:sz w:val="22"/>
-                <w:szCs w:val="22"/>
-              </w:rPr>
-              <w:t>nan</w:t>
-            </w:r>
-            <w:proofErr w:type="spellEnd"/>
+              <w:t>(3 * sin * √(12 * -12 + lg(-12 - 3)))^2 + 10/-12 = nan</w:t>
+            </w:r>
           </w:p>
         </w:tc>
         <w:tc>
@@ -2310,6 +1674,15 @@
                 <w:lang w:val="en-US"/>
               </w:rPr>
             </w:pPr>
+            <w:r>
+              <w:rPr>
+                <w:rFonts w:ascii="Arial Narrow" w:hAnsi="Arial Narrow" w:cs="Arial"/>
+                <w:sz w:val="22"/>
+                <w:szCs w:val="22"/>
+                <w:lang w:val="en-US"/>
+              </w:rPr>
+              <w:t>passed</w:t>
+            </w:r>
           </w:p>
         </w:tc>
       </w:tr>
@@ -2528,23 +1901,13 @@
                 <w:szCs w:val="22"/>
               </w:rPr>
             </w:pPr>
-            <w:proofErr w:type="spellStart"/>
-            <w:r>
-              <w:rPr>
-                <w:rFonts w:ascii="Arial Narrow" w:hAnsi="Arial Narrow" w:cs="Arial"/>
-                <w:sz w:val="22"/>
-                <w:szCs w:val="22"/>
-              </w:rPr>
-              <w:t>Enter</w:t>
-            </w:r>
-            <w:proofErr w:type="spellEnd"/>
-            <w:r>
-              <w:rPr>
-                <w:rFonts w:ascii="Arial Narrow" w:hAnsi="Arial Narrow" w:cs="Arial"/>
-                <w:sz w:val="22"/>
-                <w:szCs w:val="22"/>
-              </w:rPr>
-              <w:t xml:space="preserve"> x</w:t>
+            <w:r>
+              <w:rPr>
+                <w:rFonts w:ascii="Arial Narrow" w:hAnsi="Arial Narrow" w:cs="Arial"/>
+                <w:sz w:val="22"/>
+                <w:szCs w:val="22"/>
+              </w:rPr>
+              <w:t>Enter x</w:t>
             </w:r>
           </w:p>
           <w:p>
@@ -2572,23 +1935,13 @@
                 <w:szCs w:val="22"/>
               </w:rPr>
             </w:pPr>
-            <w:proofErr w:type="spellStart"/>
-            <w:r>
-              <w:rPr>
-                <w:rFonts w:ascii="Arial Narrow" w:hAnsi="Arial Narrow" w:cs="Arial"/>
-                <w:sz w:val="22"/>
-                <w:szCs w:val="22"/>
-              </w:rPr>
-              <w:t>Enter</w:t>
-            </w:r>
-            <w:proofErr w:type="spellEnd"/>
-            <w:r>
-              <w:rPr>
-                <w:rFonts w:ascii="Arial Narrow" w:hAnsi="Arial Narrow" w:cs="Arial"/>
-                <w:sz w:val="22"/>
-                <w:szCs w:val="22"/>
-              </w:rPr>
-              <w:t xml:space="preserve"> y</w:t>
+            <w:r>
+              <w:rPr>
+                <w:rFonts w:ascii="Arial Narrow" w:hAnsi="Arial Narrow" w:cs="Arial"/>
+                <w:sz w:val="22"/>
+                <w:szCs w:val="22"/>
+              </w:rPr>
+              <w:t>Enter y</w:t>
             </w:r>
           </w:p>
           <w:p>
@@ -2616,23 +1969,13 @@
                 <w:szCs w:val="22"/>
               </w:rPr>
             </w:pPr>
-            <w:proofErr w:type="spellStart"/>
-            <w:r>
-              <w:rPr>
-                <w:rFonts w:ascii="Arial Narrow" w:hAnsi="Arial Narrow" w:cs="Arial"/>
-                <w:sz w:val="22"/>
-                <w:szCs w:val="22"/>
-              </w:rPr>
-              <w:t>Enter</w:t>
-            </w:r>
-            <w:proofErr w:type="spellEnd"/>
-            <w:r>
-              <w:rPr>
-                <w:rFonts w:ascii="Arial Narrow" w:hAnsi="Arial Narrow" w:cs="Arial"/>
-                <w:sz w:val="22"/>
-                <w:szCs w:val="22"/>
-              </w:rPr>
-              <w:t xml:space="preserve"> z</w:t>
+            <w:r>
+              <w:rPr>
+                <w:rFonts w:ascii="Arial Narrow" w:hAnsi="Arial Narrow" w:cs="Arial"/>
+                <w:sz w:val="22"/>
+                <w:szCs w:val="22"/>
+              </w:rPr>
+              <w:t>Enter z</w:t>
             </w:r>
           </w:p>
           <w:p>
@@ -2661,23 +2004,13 @@
                 <w:szCs w:val="22"/>
               </w:rPr>
             </w:pPr>
-            <w:proofErr w:type="spellStart"/>
-            <w:r>
-              <w:rPr>
-                <w:rFonts w:ascii="Arial Narrow" w:hAnsi="Arial Narrow" w:cs="Arial"/>
-                <w:sz w:val="22"/>
-                <w:szCs w:val="22"/>
-              </w:rPr>
-              <w:t>Enter</w:t>
-            </w:r>
-            <w:proofErr w:type="spellEnd"/>
-            <w:r>
-              <w:rPr>
-                <w:rFonts w:ascii="Arial Narrow" w:hAnsi="Arial Narrow" w:cs="Arial"/>
-                <w:sz w:val="22"/>
-                <w:szCs w:val="22"/>
-              </w:rPr>
-              <w:t xml:space="preserve"> a</w:t>
+            <w:r>
+              <w:rPr>
+                <w:rFonts w:ascii="Arial Narrow" w:hAnsi="Arial Narrow" w:cs="Arial"/>
+                <w:sz w:val="22"/>
+                <w:szCs w:val="22"/>
+              </w:rPr>
+              <w:t>Enter a</w:t>
             </w:r>
           </w:p>
           <w:p>
@@ -2705,23 +2038,13 @@
                 <w:szCs w:val="22"/>
               </w:rPr>
             </w:pPr>
-            <w:proofErr w:type="spellStart"/>
-            <w:r>
-              <w:rPr>
-                <w:rFonts w:ascii="Arial Narrow" w:hAnsi="Arial Narrow" w:cs="Arial"/>
-                <w:sz w:val="22"/>
-                <w:szCs w:val="22"/>
-              </w:rPr>
-              <w:t>Enter</w:t>
-            </w:r>
-            <w:proofErr w:type="spellEnd"/>
-            <w:r>
-              <w:rPr>
-                <w:rFonts w:ascii="Arial Narrow" w:hAnsi="Arial Narrow" w:cs="Arial"/>
-                <w:sz w:val="22"/>
-                <w:szCs w:val="22"/>
-              </w:rPr>
-              <w:t xml:space="preserve"> b</w:t>
+            <w:r>
+              <w:rPr>
+                <w:rFonts w:ascii="Arial Narrow" w:hAnsi="Arial Narrow" w:cs="Arial"/>
+                <w:sz w:val="22"/>
+                <w:szCs w:val="22"/>
+              </w:rPr>
+              <w:t>Enter b</w:t>
             </w:r>
           </w:p>
           <w:p>
@@ -2749,69 +2072,31 @@
                 <w:szCs w:val="22"/>
               </w:rPr>
             </w:pPr>
-            <w:proofErr w:type="spellStart"/>
-            <w:r>
-              <w:rPr>
-                <w:rFonts w:ascii="Arial Narrow" w:hAnsi="Arial Narrow" w:cs="Arial"/>
-                <w:sz w:val="22"/>
-                <w:szCs w:val="22"/>
-              </w:rPr>
-              <w:t>Zadorozhny</w:t>
-            </w:r>
-            <w:proofErr w:type="spellEnd"/>
-            <w:r>
-              <w:rPr>
-                <w:rFonts w:ascii="Arial Narrow" w:hAnsi="Arial Narrow" w:cs="Arial"/>
-                <w:sz w:val="22"/>
-                <w:szCs w:val="22"/>
-              </w:rPr>
-              <w:t xml:space="preserve"> </w:t>
-            </w:r>
-            <w:proofErr w:type="spellStart"/>
-            <w:r>
-              <w:rPr>
-                <w:rFonts w:ascii="Arial Narrow" w:hAnsi="Arial Narrow" w:cs="Arial"/>
-                <w:sz w:val="22"/>
-                <w:szCs w:val="22"/>
-              </w:rPr>
-              <w:t>Konstantin</w:t>
-            </w:r>
-            <w:proofErr w:type="spellEnd"/>
-            <w:r>
-              <w:rPr>
-                <w:rFonts w:ascii="Arial Narrow" w:hAnsi="Arial Narrow" w:cs="Arial"/>
-                <w:sz w:val="22"/>
-                <w:szCs w:val="22"/>
-              </w:rPr>
-              <w:t xml:space="preserve"> ©</w:t>
-            </w:r>
-          </w:p>
-          <w:p>
-            <w:pPr>
-              <w:rPr>
-                <w:rFonts w:ascii="Arial Narrow" w:hAnsi="Arial Narrow" w:cs="Arial"/>
-                <w:sz w:val="22"/>
-                <w:szCs w:val="22"/>
-              </w:rPr>
-            </w:pPr>
-            <w:r>
-              <w:rPr>
-                <w:rFonts w:ascii="Arial Narrow" w:hAnsi="Arial Narrow" w:cs="Arial"/>
-                <w:sz w:val="22"/>
-                <w:szCs w:val="22"/>
-              </w:rPr>
-              <w:t xml:space="preserve">a + 1 &gt; |b - 2| ? </w:t>
-            </w:r>
-            <w:proofErr w:type="spellStart"/>
-            <w:r>
-              <w:rPr>
-                <w:rFonts w:ascii="Arial Narrow" w:hAnsi="Arial Narrow" w:cs="Arial"/>
-                <w:sz w:val="22"/>
-                <w:szCs w:val="22"/>
-              </w:rPr>
-              <w:t>true</w:t>
-            </w:r>
-            <w:proofErr w:type="spellEnd"/>
+            <w:r>
+              <w:rPr>
+                <w:rFonts w:ascii="Arial Narrow" w:hAnsi="Arial Narrow" w:cs="Arial"/>
+                <w:sz w:val="22"/>
+                <w:szCs w:val="22"/>
+              </w:rPr>
+              <w:t>Zadorozhny Konstantin ©</w:t>
+            </w:r>
+          </w:p>
+          <w:p>
+            <w:pPr>
+              <w:rPr>
+                <w:rFonts w:ascii="Arial Narrow" w:hAnsi="Arial Narrow" w:cs="Arial"/>
+                <w:sz w:val="22"/>
+                <w:szCs w:val="22"/>
+              </w:rPr>
+            </w:pPr>
+            <w:r>
+              <w:rPr>
+                <w:rFonts w:ascii="Arial Narrow" w:hAnsi="Arial Narrow" w:cs="Arial"/>
+                <w:sz w:val="22"/>
+                <w:szCs w:val="22"/>
+              </w:rPr>
+              <w:t>a + 1 &gt; |b - 2| ? true</w:t>
+            </w:r>
           </w:p>
           <w:p>
             <w:pPr>
@@ -2862,43 +2147,7 @@
                 <w:sz w:val="22"/>
                 <w:szCs w:val="22"/>
               </w:rPr>
-              <w:t xml:space="preserve">(3 * </w:t>
-            </w:r>
-            <w:proofErr w:type="spellStart"/>
-            <w:r>
-              <w:rPr>
-                <w:rFonts w:ascii="Arial Narrow" w:hAnsi="Arial Narrow" w:cs="Arial"/>
-                <w:sz w:val="22"/>
-                <w:szCs w:val="22"/>
-              </w:rPr>
-              <w:t>sin</w:t>
-            </w:r>
-            <w:proofErr w:type="spellEnd"/>
-            <w:r>
-              <w:rPr>
-                <w:rFonts w:ascii="Arial Narrow" w:hAnsi="Arial Narrow" w:cs="Arial"/>
-                <w:sz w:val="22"/>
-                <w:szCs w:val="22"/>
-              </w:rPr>
-              <w:t xml:space="preserve"> * √(12 * 40 + </w:t>
-            </w:r>
-            <w:proofErr w:type="spellStart"/>
-            <w:r>
-              <w:rPr>
-                <w:rFonts w:ascii="Arial Narrow" w:hAnsi="Arial Narrow" w:cs="Arial"/>
-                <w:sz w:val="22"/>
-                <w:szCs w:val="22"/>
-              </w:rPr>
-              <w:t>lg</w:t>
-            </w:r>
-            <w:proofErr w:type="spellEnd"/>
-            <w:r>
-              <w:rPr>
-                <w:rFonts w:ascii="Arial Narrow" w:hAnsi="Arial Narrow" w:cs="Arial"/>
-                <w:sz w:val="22"/>
-                <w:szCs w:val="22"/>
-              </w:rPr>
-              <w:t>(40 - 3)))^5 + 80/40 = 2.000000</w:t>
+              <w:t>(3 * sin * √(12 * 40 + lg(40 - 3)))^5 + 80/40 = 2.000000</w:t>
             </w:r>
           </w:p>
         </w:tc>
@@ -2923,6 +2172,16 @@
                 <w:lang w:val="en-US"/>
               </w:rPr>
             </w:pPr>
+            <w:r>
+              <w:rPr>
+                <w:rFonts w:ascii="Arial Narrow" w:hAnsi="Arial Narrow" w:cs="Arial"/>
+                <w:sz w:val="22"/>
+                <w:szCs w:val="22"/>
+                <w:lang w:val="en-US"/>
+              </w:rPr>
+              <w:lastRenderedPageBreak/>
+              <w:t>passed</w:t>
+            </w:r>
           </w:p>
         </w:tc>
       </w:tr>
@@ -3073,15 +2332,7 @@
                 <w:sz w:val="22"/>
                 <w:szCs w:val="22"/>
               </w:rPr>
-              <w:t xml:space="preserve">Введіть </w:t>
-            </w:r>
-            <w:r>
-              <w:rPr>
-                <w:rFonts w:ascii="Arial Narrow" w:hAnsi="Arial Narrow" w:cs="Arial"/>
-                <w:sz w:val="22"/>
-                <w:szCs w:val="22"/>
-              </w:rPr>
-              <w:t>-69</w:t>
+              <w:t>Введіть -69</w:t>
             </w:r>
           </w:p>
           <w:p>
@@ -3135,23 +2386,13 @@
                 <w:szCs w:val="22"/>
               </w:rPr>
             </w:pPr>
-            <w:proofErr w:type="spellStart"/>
-            <w:r>
-              <w:rPr>
-                <w:rFonts w:ascii="Arial Narrow" w:hAnsi="Arial Narrow" w:cs="Arial"/>
-                <w:sz w:val="22"/>
-                <w:szCs w:val="22"/>
-              </w:rPr>
-              <w:t>Enter</w:t>
-            </w:r>
-            <w:proofErr w:type="spellEnd"/>
-            <w:r>
-              <w:rPr>
-                <w:rFonts w:ascii="Arial Narrow" w:hAnsi="Arial Narrow" w:cs="Arial"/>
-                <w:sz w:val="22"/>
-                <w:szCs w:val="22"/>
-              </w:rPr>
-              <w:t xml:space="preserve"> x</w:t>
+            <w:r>
+              <w:rPr>
+                <w:rFonts w:ascii="Arial Narrow" w:hAnsi="Arial Narrow" w:cs="Arial"/>
+                <w:sz w:val="22"/>
+                <w:szCs w:val="22"/>
+              </w:rPr>
+              <w:t>Enter x</w:t>
             </w:r>
           </w:p>
           <w:p>
@@ -3179,23 +2420,13 @@
                 <w:szCs w:val="22"/>
               </w:rPr>
             </w:pPr>
-            <w:proofErr w:type="spellStart"/>
-            <w:r>
-              <w:rPr>
-                <w:rFonts w:ascii="Arial Narrow" w:hAnsi="Arial Narrow" w:cs="Arial"/>
-                <w:sz w:val="22"/>
-                <w:szCs w:val="22"/>
-              </w:rPr>
-              <w:t>Enter</w:t>
-            </w:r>
-            <w:proofErr w:type="spellEnd"/>
-            <w:r>
-              <w:rPr>
-                <w:rFonts w:ascii="Arial Narrow" w:hAnsi="Arial Narrow" w:cs="Arial"/>
-                <w:sz w:val="22"/>
-                <w:szCs w:val="22"/>
-              </w:rPr>
-              <w:t xml:space="preserve"> y</w:t>
+            <w:r>
+              <w:rPr>
+                <w:rFonts w:ascii="Arial Narrow" w:hAnsi="Arial Narrow" w:cs="Arial"/>
+                <w:sz w:val="22"/>
+                <w:szCs w:val="22"/>
+              </w:rPr>
+              <w:t>Enter y</w:t>
             </w:r>
           </w:p>
           <w:p>
@@ -3223,23 +2454,13 @@
                 <w:szCs w:val="22"/>
               </w:rPr>
             </w:pPr>
-            <w:proofErr w:type="spellStart"/>
-            <w:r>
-              <w:rPr>
-                <w:rFonts w:ascii="Arial Narrow" w:hAnsi="Arial Narrow" w:cs="Arial"/>
-                <w:sz w:val="22"/>
-                <w:szCs w:val="22"/>
-              </w:rPr>
-              <w:t>Enter</w:t>
-            </w:r>
-            <w:proofErr w:type="spellEnd"/>
-            <w:r>
-              <w:rPr>
-                <w:rFonts w:ascii="Arial Narrow" w:hAnsi="Arial Narrow" w:cs="Arial"/>
-                <w:sz w:val="22"/>
-                <w:szCs w:val="22"/>
-              </w:rPr>
-              <w:t xml:space="preserve"> z</w:t>
+            <w:r>
+              <w:rPr>
+                <w:rFonts w:ascii="Arial Narrow" w:hAnsi="Arial Narrow" w:cs="Arial"/>
+                <w:sz w:val="22"/>
+                <w:szCs w:val="22"/>
+              </w:rPr>
+              <w:t>Enter z</w:t>
             </w:r>
           </w:p>
           <w:p>
@@ -3267,23 +2488,13 @@
                 <w:szCs w:val="22"/>
               </w:rPr>
             </w:pPr>
-            <w:proofErr w:type="spellStart"/>
-            <w:r>
-              <w:rPr>
-                <w:rFonts w:ascii="Arial Narrow" w:hAnsi="Arial Narrow" w:cs="Arial"/>
-                <w:sz w:val="22"/>
-                <w:szCs w:val="22"/>
-              </w:rPr>
-              <w:t>Enter</w:t>
-            </w:r>
-            <w:proofErr w:type="spellEnd"/>
-            <w:r>
-              <w:rPr>
-                <w:rFonts w:ascii="Arial Narrow" w:hAnsi="Arial Narrow" w:cs="Arial"/>
-                <w:sz w:val="22"/>
-                <w:szCs w:val="22"/>
-              </w:rPr>
-              <w:t xml:space="preserve"> a</w:t>
+            <w:r>
+              <w:rPr>
+                <w:rFonts w:ascii="Arial Narrow" w:hAnsi="Arial Narrow" w:cs="Arial"/>
+                <w:sz w:val="22"/>
+                <w:szCs w:val="22"/>
+              </w:rPr>
+              <w:t>Enter a</w:t>
             </w:r>
           </w:p>
           <w:p>
@@ -3311,23 +2522,13 @@
                 <w:szCs w:val="22"/>
               </w:rPr>
             </w:pPr>
-            <w:proofErr w:type="spellStart"/>
-            <w:r>
-              <w:rPr>
-                <w:rFonts w:ascii="Arial Narrow" w:hAnsi="Arial Narrow" w:cs="Arial"/>
-                <w:sz w:val="22"/>
-                <w:szCs w:val="22"/>
-              </w:rPr>
-              <w:t>Enter</w:t>
-            </w:r>
-            <w:proofErr w:type="spellEnd"/>
-            <w:r>
-              <w:rPr>
-                <w:rFonts w:ascii="Arial Narrow" w:hAnsi="Arial Narrow" w:cs="Arial"/>
-                <w:sz w:val="22"/>
-                <w:szCs w:val="22"/>
-              </w:rPr>
-              <w:t xml:space="preserve"> b</w:t>
+            <w:r>
+              <w:rPr>
+                <w:rFonts w:ascii="Arial Narrow" w:hAnsi="Arial Narrow" w:cs="Arial"/>
+                <w:sz w:val="22"/>
+                <w:szCs w:val="22"/>
+              </w:rPr>
+              <w:t>Enter b</w:t>
             </w:r>
           </w:p>
           <w:p>
@@ -3355,69 +2556,31 @@
                 <w:szCs w:val="22"/>
               </w:rPr>
             </w:pPr>
-            <w:proofErr w:type="spellStart"/>
-            <w:r>
-              <w:rPr>
-                <w:rFonts w:ascii="Arial Narrow" w:hAnsi="Arial Narrow" w:cs="Arial"/>
-                <w:sz w:val="22"/>
-                <w:szCs w:val="22"/>
-              </w:rPr>
-              <w:t>Zadorozhny</w:t>
-            </w:r>
-            <w:proofErr w:type="spellEnd"/>
-            <w:r>
-              <w:rPr>
-                <w:rFonts w:ascii="Arial Narrow" w:hAnsi="Arial Narrow" w:cs="Arial"/>
-                <w:sz w:val="22"/>
-                <w:szCs w:val="22"/>
-              </w:rPr>
-              <w:t xml:space="preserve"> </w:t>
-            </w:r>
-            <w:proofErr w:type="spellStart"/>
-            <w:r>
-              <w:rPr>
-                <w:rFonts w:ascii="Arial Narrow" w:hAnsi="Arial Narrow" w:cs="Arial"/>
-                <w:sz w:val="22"/>
-                <w:szCs w:val="22"/>
-              </w:rPr>
-              <w:t>Konstantin</w:t>
-            </w:r>
-            <w:proofErr w:type="spellEnd"/>
-            <w:r>
-              <w:rPr>
-                <w:rFonts w:ascii="Arial Narrow" w:hAnsi="Arial Narrow" w:cs="Arial"/>
-                <w:sz w:val="22"/>
-                <w:szCs w:val="22"/>
-              </w:rPr>
-              <w:t xml:space="preserve"> ©</w:t>
-            </w:r>
-          </w:p>
-          <w:p>
-            <w:pPr>
-              <w:rPr>
-                <w:rFonts w:ascii="Arial Narrow" w:hAnsi="Arial Narrow" w:cs="Arial"/>
-                <w:sz w:val="22"/>
-                <w:szCs w:val="22"/>
-              </w:rPr>
-            </w:pPr>
-            <w:r>
-              <w:rPr>
-                <w:rFonts w:ascii="Arial Narrow" w:hAnsi="Arial Narrow" w:cs="Arial"/>
-                <w:sz w:val="22"/>
-                <w:szCs w:val="22"/>
-              </w:rPr>
-              <w:t xml:space="preserve">a + 1 &gt; |b - 2| ? </w:t>
-            </w:r>
-            <w:proofErr w:type="spellStart"/>
-            <w:r>
-              <w:rPr>
-                <w:rFonts w:ascii="Arial Narrow" w:hAnsi="Arial Narrow" w:cs="Arial"/>
-                <w:sz w:val="22"/>
-                <w:szCs w:val="22"/>
-              </w:rPr>
-              <w:t>false</w:t>
-            </w:r>
-            <w:proofErr w:type="spellEnd"/>
+            <w:r>
+              <w:rPr>
+                <w:rFonts w:ascii="Arial Narrow" w:hAnsi="Arial Narrow" w:cs="Arial"/>
+                <w:sz w:val="22"/>
+                <w:szCs w:val="22"/>
+              </w:rPr>
+              <w:t>Zadorozhny Konstantin ©</w:t>
+            </w:r>
+          </w:p>
+          <w:p>
+            <w:pPr>
+              <w:rPr>
+                <w:rFonts w:ascii="Arial Narrow" w:hAnsi="Arial Narrow" w:cs="Arial"/>
+                <w:sz w:val="22"/>
+                <w:szCs w:val="22"/>
+              </w:rPr>
+            </w:pPr>
+            <w:r>
+              <w:rPr>
+                <w:rFonts w:ascii="Arial Narrow" w:hAnsi="Arial Narrow" w:cs="Arial"/>
+                <w:sz w:val="22"/>
+                <w:szCs w:val="22"/>
+              </w:rPr>
+              <w:t>a + 1 &gt; |b - 2| ? false</w:t>
+            </w:r>
           </w:p>
           <w:p>
             <w:pPr>
@@ -3468,43 +2631,7 @@
                 <w:sz w:val="22"/>
                 <w:szCs w:val="22"/>
               </w:rPr>
-              <w:t xml:space="preserve">(3 * </w:t>
-            </w:r>
-            <w:proofErr w:type="spellStart"/>
-            <w:r>
-              <w:rPr>
-                <w:rFonts w:ascii="Arial Narrow" w:hAnsi="Arial Narrow" w:cs="Arial"/>
-                <w:sz w:val="22"/>
-                <w:szCs w:val="22"/>
-              </w:rPr>
-              <w:t>sin</w:t>
-            </w:r>
-            <w:proofErr w:type="spellEnd"/>
-            <w:r>
-              <w:rPr>
-                <w:rFonts w:ascii="Arial Narrow" w:hAnsi="Arial Narrow" w:cs="Arial"/>
-                <w:sz w:val="22"/>
-                <w:szCs w:val="22"/>
-              </w:rPr>
-              <w:t xml:space="preserve"> * √(12 * 12 + </w:t>
-            </w:r>
-            <w:proofErr w:type="spellStart"/>
-            <w:r>
-              <w:rPr>
-                <w:rFonts w:ascii="Arial Narrow" w:hAnsi="Arial Narrow" w:cs="Arial"/>
-                <w:sz w:val="22"/>
-                <w:szCs w:val="22"/>
-              </w:rPr>
-              <w:t>lg</w:t>
-            </w:r>
-            <w:proofErr w:type="spellEnd"/>
-            <w:r>
-              <w:rPr>
-                <w:rFonts w:ascii="Arial Narrow" w:hAnsi="Arial Narrow" w:cs="Arial"/>
-                <w:sz w:val="22"/>
-                <w:szCs w:val="22"/>
-              </w:rPr>
-              <w:t>(12 - 3)))^-10 + 48/12 = 4.042171</w:t>
+              <w:t>(3 * sin * √(12 * 12 + lg(12 - 3)))^-10 + 48/12 = 4.042171</w:t>
             </w:r>
           </w:p>
         </w:tc>
@@ -3529,6 +2656,15 @@
                 <w:lang w:val="en-US"/>
               </w:rPr>
             </w:pPr>
+            <w:r>
+              <w:rPr>
+                <w:rFonts w:ascii="Arial Narrow" w:hAnsi="Arial Narrow" w:cs="Arial"/>
+                <w:sz w:val="22"/>
+                <w:szCs w:val="22"/>
+                <w:lang w:val="en-US"/>
+              </w:rPr>
+              <w:t>passed</w:t>
+            </w:r>
           </w:p>
         </w:tc>
       </w:tr>
@@ -3751,23 +2887,13 @@
                 <w:szCs w:val="22"/>
               </w:rPr>
             </w:pPr>
-            <w:proofErr w:type="spellStart"/>
-            <w:r>
-              <w:rPr>
-                <w:rFonts w:ascii="Arial Narrow" w:hAnsi="Arial Narrow" w:cs="Arial"/>
-                <w:sz w:val="22"/>
-                <w:szCs w:val="22"/>
-              </w:rPr>
-              <w:t>Enter</w:t>
-            </w:r>
-            <w:proofErr w:type="spellEnd"/>
-            <w:r>
-              <w:rPr>
-                <w:rFonts w:ascii="Arial Narrow" w:hAnsi="Arial Narrow" w:cs="Arial"/>
-                <w:sz w:val="22"/>
-                <w:szCs w:val="22"/>
-              </w:rPr>
-              <w:t xml:space="preserve"> x</w:t>
+            <w:r>
+              <w:rPr>
+                <w:rFonts w:ascii="Arial Narrow" w:hAnsi="Arial Narrow" w:cs="Arial"/>
+                <w:sz w:val="22"/>
+                <w:szCs w:val="22"/>
+              </w:rPr>
+              <w:t>Enter x</w:t>
             </w:r>
           </w:p>
           <w:p>
@@ -3795,23 +2921,13 @@
                 <w:szCs w:val="22"/>
               </w:rPr>
             </w:pPr>
-            <w:proofErr w:type="spellStart"/>
-            <w:r>
-              <w:rPr>
-                <w:rFonts w:ascii="Arial Narrow" w:hAnsi="Arial Narrow" w:cs="Arial"/>
-                <w:sz w:val="22"/>
-                <w:szCs w:val="22"/>
-              </w:rPr>
-              <w:t>Enter</w:t>
-            </w:r>
-            <w:proofErr w:type="spellEnd"/>
-            <w:r>
-              <w:rPr>
-                <w:rFonts w:ascii="Arial Narrow" w:hAnsi="Arial Narrow" w:cs="Arial"/>
-                <w:sz w:val="22"/>
-                <w:szCs w:val="22"/>
-              </w:rPr>
-              <w:t xml:space="preserve"> y</w:t>
+            <w:r>
+              <w:rPr>
+                <w:rFonts w:ascii="Arial Narrow" w:hAnsi="Arial Narrow" w:cs="Arial"/>
+                <w:sz w:val="22"/>
+                <w:szCs w:val="22"/>
+              </w:rPr>
+              <w:t>Enter y</w:t>
             </w:r>
           </w:p>
           <w:p>
@@ -3839,23 +2955,13 @@
                 <w:szCs w:val="22"/>
               </w:rPr>
             </w:pPr>
-            <w:proofErr w:type="spellStart"/>
-            <w:r>
-              <w:rPr>
-                <w:rFonts w:ascii="Arial Narrow" w:hAnsi="Arial Narrow" w:cs="Arial"/>
-                <w:sz w:val="22"/>
-                <w:szCs w:val="22"/>
-              </w:rPr>
-              <w:t>Enter</w:t>
-            </w:r>
-            <w:proofErr w:type="spellEnd"/>
-            <w:r>
-              <w:rPr>
-                <w:rFonts w:ascii="Arial Narrow" w:hAnsi="Arial Narrow" w:cs="Arial"/>
-                <w:sz w:val="22"/>
-                <w:szCs w:val="22"/>
-              </w:rPr>
-              <w:t xml:space="preserve"> z</w:t>
+            <w:r>
+              <w:rPr>
+                <w:rFonts w:ascii="Arial Narrow" w:hAnsi="Arial Narrow" w:cs="Arial"/>
+                <w:sz w:val="22"/>
+                <w:szCs w:val="22"/>
+              </w:rPr>
+              <w:t>Enter z</w:t>
             </w:r>
           </w:p>
           <w:p>
@@ -3883,23 +2989,13 @@
                 <w:szCs w:val="22"/>
               </w:rPr>
             </w:pPr>
-            <w:proofErr w:type="spellStart"/>
-            <w:r>
-              <w:rPr>
-                <w:rFonts w:ascii="Arial Narrow" w:hAnsi="Arial Narrow" w:cs="Arial"/>
-                <w:sz w:val="22"/>
-                <w:szCs w:val="22"/>
-              </w:rPr>
-              <w:t>Enter</w:t>
-            </w:r>
-            <w:proofErr w:type="spellEnd"/>
-            <w:r>
-              <w:rPr>
-                <w:rFonts w:ascii="Arial Narrow" w:hAnsi="Arial Narrow" w:cs="Arial"/>
-                <w:sz w:val="22"/>
-                <w:szCs w:val="22"/>
-              </w:rPr>
-              <w:t xml:space="preserve"> a</w:t>
+            <w:r>
+              <w:rPr>
+                <w:rFonts w:ascii="Arial Narrow" w:hAnsi="Arial Narrow" w:cs="Arial"/>
+                <w:sz w:val="22"/>
+                <w:szCs w:val="22"/>
+              </w:rPr>
+              <w:t>Enter a</w:t>
             </w:r>
           </w:p>
           <w:p>
@@ -3927,23 +3023,13 @@
                 <w:szCs w:val="22"/>
               </w:rPr>
             </w:pPr>
-            <w:proofErr w:type="spellStart"/>
-            <w:r>
-              <w:rPr>
-                <w:rFonts w:ascii="Arial Narrow" w:hAnsi="Arial Narrow" w:cs="Arial"/>
-                <w:sz w:val="22"/>
-                <w:szCs w:val="22"/>
-              </w:rPr>
-              <w:t>Enter</w:t>
-            </w:r>
-            <w:proofErr w:type="spellEnd"/>
-            <w:r>
-              <w:rPr>
-                <w:rFonts w:ascii="Arial Narrow" w:hAnsi="Arial Narrow" w:cs="Arial"/>
-                <w:sz w:val="22"/>
-                <w:szCs w:val="22"/>
-              </w:rPr>
-              <w:t xml:space="preserve"> b</w:t>
+            <w:r>
+              <w:rPr>
+                <w:rFonts w:ascii="Arial Narrow" w:hAnsi="Arial Narrow" w:cs="Arial"/>
+                <w:sz w:val="22"/>
+                <w:szCs w:val="22"/>
+              </w:rPr>
+              <w:t>Enter b</w:t>
             </w:r>
           </w:p>
           <w:p>
@@ -3971,69 +3057,31 @@
                 <w:szCs w:val="22"/>
               </w:rPr>
             </w:pPr>
-            <w:proofErr w:type="spellStart"/>
-            <w:r>
-              <w:rPr>
-                <w:rFonts w:ascii="Arial Narrow" w:hAnsi="Arial Narrow" w:cs="Arial"/>
-                <w:sz w:val="22"/>
-                <w:szCs w:val="22"/>
-              </w:rPr>
-              <w:t>Zadorozhny</w:t>
-            </w:r>
-            <w:proofErr w:type="spellEnd"/>
-            <w:r>
-              <w:rPr>
-                <w:rFonts w:ascii="Arial Narrow" w:hAnsi="Arial Narrow" w:cs="Arial"/>
-                <w:sz w:val="22"/>
-                <w:szCs w:val="22"/>
-              </w:rPr>
-              <w:t xml:space="preserve"> </w:t>
-            </w:r>
-            <w:proofErr w:type="spellStart"/>
-            <w:r>
-              <w:rPr>
-                <w:rFonts w:ascii="Arial Narrow" w:hAnsi="Arial Narrow" w:cs="Arial"/>
-                <w:sz w:val="22"/>
-                <w:szCs w:val="22"/>
-              </w:rPr>
-              <w:t>Konstantin</w:t>
-            </w:r>
-            <w:proofErr w:type="spellEnd"/>
-            <w:r>
-              <w:rPr>
-                <w:rFonts w:ascii="Arial Narrow" w:hAnsi="Arial Narrow" w:cs="Arial"/>
-                <w:sz w:val="22"/>
-                <w:szCs w:val="22"/>
-              </w:rPr>
-              <w:t xml:space="preserve"> ©</w:t>
-            </w:r>
-          </w:p>
-          <w:p>
-            <w:pPr>
-              <w:rPr>
-                <w:rFonts w:ascii="Arial Narrow" w:hAnsi="Arial Narrow" w:cs="Arial"/>
-                <w:sz w:val="22"/>
-                <w:szCs w:val="22"/>
-              </w:rPr>
-            </w:pPr>
-            <w:r>
-              <w:rPr>
-                <w:rFonts w:ascii="Arial Narrow" w:hAnsi="Arial Narrow" w:cs="Arial"/>
-                <w:sz w:val="22"/>
-                <w:szCs w:val="22"/>
-              </w:rPr>
-              <w:t xml:space="preserve">a + 1 &gt; |b - 2| ? </w:t>
-            </w:r>
-            <w:proofErr w:type="spellStart"/>
-            <w:r>
-              <w:rPr>
-                <w:rFonts w:ascii="Arial Narrow" w:hAnsi="Arial Narrow" w:cs="Arial"/>
-                <w:sz w:val="22"/>
-                <w:szCs w:val="22"/>
-              </w:rPr>
-              <w:t>false</w:t>
-            </w:r>
-            <w:proofErr w:type="spellEnd"/>
+            <w:r>
+              <w:rPr>
+                <w:rFonts w:ascii="Arial Narrow" w:hAnsi="Arial Narrow" w:cs="Arial"/>
+                <w:sz w:val="22"/>
+                <w:szCs w:val="22"/>
+              </w:rPr>
+              <w:t>Zadorozhny Konstantin ©</w:t>
+            </w:r>
+          </w:p>
+          <w:p>
+            <w:pPr>
+              <w:rPr>
+                <w:rFonts w:ascii="Arial Narrow" w:hAnsi="Arial Narrow" w:cs="Arial"/>
+                <w:sz w:val="22"/>
+                <w:szCs w:val="22"/>
+              </w:rPr>
+            </w:pPr>
+            <w:r>
+              <w:rPr>
+                <w:rFonts w:ascii="Arial Narrow" w:hAnsi="Arial Narrow" w:cs="Arial"/>
+                <w:sz w:val="22"/>
+                <w:szCs w:val="22"/>
+              </w:rPr>
+              <w:t>a + 1 &gt; |b - 2| ? false</w:t>
+            </w:r>
           </w:p>
           <w:p>
             <w:pPr>
@@ -4084,43 +3132,7 @@
                 <w:sz w:val="22"/>
                 <w:szCs w:val="22"/>
               </w:rPr>
-              <w:t xml:space="preserve">(3 * </w:t>
-            </w:r>
-            <w:proofErr w:type="spellStart"/>
-            <w:r>
-              <w:rPr>
-                <w:rFonts w:ascii="Arial Narrow" w:hAnsi="Arial Narrow" w:cs="Arial"/>
-                <w:sz w:val="22"/>
-                <w:szCs w:val="22"/>
-              </w:rPr>
-              <w:t>sin</w:t>
-            </w:r>
-            <w:proofErr w:type="spellEnd"/>
-            <w:r>
-              <w:rPr>
-                <w:rFonts w:ascii="Arial Narrow" w:hAnsi="Arial Narrow" w:cs="Arial"/>
-                <w:sz w:val="22"/>
-                <w:szCs w:val="22"/>
-              </w:rPr>
-              <w:t xml:space="preserve"> * √(12 * 1 + </w:t>
-            </w:r>
-            <w:proofErr w:type="spellStart"/>
-            <w:r>
-              <w:rPr>
-                <w:rFonts w:ascii="Arial Narrow" w:hAnsi="Arial Narrow" w:cs="Arial"/>
-                <w:sz w:val="22"/>
-                <w:szCs w:val="22"/>
-              </w:rPr>
-              <w:t>lg</w:t>
-            </w:r>
-            <w:proofErr w:type="spellEnd"/>
-            <w:r>
-              <w:rPr>
-                <w:rFonts w:ascii="Arial Narrow" w:hAnsi="Arial Narrow" w:cs="Arial"/>
-                <w:sz w:val="22"/>
-                <w:szCs w:val="22"/>
-              </w:rPr>
-              <w:t>(1 - 3)))^0 + 0/1 = 1.000000</w:t>
+              <w:t>(3 * sin * √(12 * 1 + lg(1 - 3)))^0 + 0/1 = 1.000000</w:t>
             </w:r>
           </w:p>
         </w:tc>
@@ -4145,6 +3157,15 @@
                 <w:lang w:val="en-US"/>
               </w:rPr>
             </w:pPr>
+            <w:r>
+              <w:rPr>
+                <w:rFonts w:ascii="Arial Narrow" w:hAnsi="Arial Narrow" w:cs="Arial"/>
+                <w:sz w:val="22"/>
+                <w:szCs w:val="22"/>
+                <w:lang w:val="en-US"/>
+              </w:rPr>
+              <w:t>passed</w:t>
+            </w:r>
           </w:p>
         </w:tc>
       </w:tr>

</xml_diff>

<commit_message>
Execution of laboratory work number 8 is completed
</commit_message>
<xml_diff>
--- a/lab08/Test Suite/TS_8_2.docx
+++ b/lab08/Test Suite/TS_8_2.docx
@@ -62,14 +62,52 @@
                 <w:szCs w:val="20"/>
               </w:rPr>
             </w:pPr>
+            <w:proofErr w:type="spellStart"/>
             <w:r>
               <w:rPr>
                 <w:rFonts w:ascii="Arial" w:hAnsi="Arial" w:cs="Arial"/>
                 <w:sz w:val="20"/>
                 <w:szCs w:val="20"/>
               </w:rPr>
-              <w:t>Test Suite Description</w:t>
-            </w:r>
+              <w:t>Test</w:t>
+            </w:r>
+            <w:proofErr w:type="spellEnd"/>
+            <w:r>
+              <w:rPr>
+                <w:rFonts w:ascii="Arial" w:hAnsi="Arial" w:cs="Arial"/>
+                <w:sz w:val="20"/>
+                <w:szCs w:val="20"/>
+              </w:rPr>
+              <w:t xml:space="preserve"> </w:t>
+            </w:r>
+            <w:proofErr w:type="spellStart"/>
+            <w:r>
+              <w:rPr>
+                <w:rFonts w:ascii="Arial" w:hAnsi="Arial" w:cs="Arial"/>
+                <w:sz w:val="20"/>
+                <w:szCs w:val="20"/>
+              </w:rPr>
+              <w:t>Suite</w:t>
+            </w:r>
+            <w:proofErr w:type="spellEnd"/>
+            <w:r>
+              <w:rPr>
+                <w:rFonts w:ascii="Arial" w:hAnsi="Arial" w:cs="Arial"/>
+                <w:sz w:val="20"/>
+                <w:szCs w:val="20"/>
+              </w:rPr>
+              <w:t xml:space="preserve"> </w:t>
+            </w:r>
+            <w:proofErr w:type="spellStart"/>
+            <w:r>
+              <w:rPr>
+                <w:rFonts w:ascii="Arial" w:hAnsi="Arial" w:cs="Arial"/>
+                <w:sz w:val="20"/>
+                <w:szCs w:val="20"/>
+              </w:rPr>
+              <w:t>Description</w:t>
+            </w:r>
+            <w:proofErr w:type="spellEnd"/>
           </w:p>
         </w:tc>
         <w:tc>
@@ -129,25 +167,79 @@
                 <w:sz w:val="20"/>
                 <w:szCs w:val="20"/>
               </w:rPr>
-              <w:t>Назва проекта / ПЗ</w:t>
-            </w:r>
-          </w:p>
-          <w:p>
-            <w:pPr>
-              <w:ind w:right="-214"/>
+              <w:t xml:space="preserve">Назва </w:t>
+            </w:r>
+            <w:proofErr w:type="spellStart"/>
+            <w:r>
               <w:rPr>
                 <w:sz w:val="20"/>
                 <w:szCs w:val="20"/>
               </w:rPr>
-            </w:pPr>
+              <w:t>проекта</w:t>
+            </w:r>
+            <w:proofErr w:type="spellEnd"/>
+            <w:r>
+              <w:rPr>
+                <w:sz w:val="20"/>
+                <w:szCs w:val="20"/>
+              </w:rPr>
+              <w:t xml:space="preserve"> / ПЗ</w:t>
+            </w:r>
+          </w:p>
+          <w:p>
+            <w:pPr>
+              <w:ind w:right="-214"/>
+              <w:rPr>
+                <w:sz w:val="20"/>
+                <w:szCs w:val="20"/>
+              </w:rPr>
+            </w:pPr>
+            <w:proofErr w:type="spellStart"/>
             <w:r>
               <w:rPr>
                 <w:rFonts w:ascii="Arial" w:hAnsi="Arial" w:cs="Arial"/>
                 <w:sz w:val="20"/>
                 <w:szCs w:val="20"/>
               </w:rPr>
-              <w:t>Name of Project / Software</w:t>
-            </w:r>
+              <w:t>Name</w:t>
+            </w:r>
+            <w:proofErr w:type="spellEnd"/>
+            <w:r>
+              <w:rPr>
+                <w:rFonts w:ascii="Arial" w:hAnsi="Arial" w:cs="Arial"/>
+                <w:sz w:val="20"/>
+                <w:szCs w:val="20"/>
+              </w:rPr>
+              <w:t xml:space="preserve"> </w:t>
+            </w:r>
+            <w:proofErr w:type="spellStart"/>
+            <w:r>
+              <w:rPr>
+                <w:rFonts w:ascii="Arial" w:hAnsi="Arial" w:cs="Arial"/>
+                <w:sz w:val="20"/>
+                <w:szCs w:val="20"/>
+              </w:rPr>
+              <w:t>of</w:t>
+            </w:r>
+            <w:proofErr w:type="spellEnd"/>
+            <w:r>
+              <w:rPr>
+                <w:rFonts w:ascii="Arial" w:hAnsi="Arial" w:cs="Arial"/>
+                <w:sz w:val="20"/>
+                <w:szCs w:val="20"/>
+              </w:rPr>
+              <w:t xml:space="preserve"> Project / </w:t>
+            </w:r>
+            <w:proofErr w:type="spellStart"/>
+            <w:r>
+              <w:rPr>
+                <w:rFonts w:ascii="Arial" w:hAnsi="Arial" w:cs="Arial"/>
+                <w:sz w:val="20"/>
+                <w:szCs w:val="20"/>
+              </w:rPr>
+              <w:t>Software</w:t>
+            </w:r>
+            <w:proofErr w:type="spellEnd"/>
           </w:p>
         </w:tc>
         <w:tc>
@@ -172,6 +264,7 @@
                 <w:lang w:val="ru-RU"/>
               </w:rPr>
             </w:pPr>
+            <w:proofErr w:type="spellStart"/>
             <w:r>
               <w:rPr>
                 <w:rFonts w:ascii="Arial Narrow" w:hAnsi="Arial Narrow"/>
@@ -181,6 +274,7 @@
               </w:rPr>
               <w:t>Zadorozhny_task</w:t>
             </w:r>
+            <w:proofErr w:type="spellEnd"/>
           </w:p>
         </w:tc>
       </w:tr>
@@ -225,14 +319,52 @@
                 <w:szCs w:val="20"/>
               </w:rPr>
             </w:pPr>
+            <w:proofErr w:type="spellStart"/>
             <w:r>
               <w:rPr>
                 <w:rFonts w:ascii="Arial" w:hAnsi="Arial" w:cs="Arial"/>
                 <w:sz w:val="20"/>
                 <w:szCs w:val="20"/>
               </w:rPr>
-              <w:t>Level of Testing</w:t>
-            </w:r>
+              <w:t>Level</w:t>
+            </w:r>
+            <w:proofErr w:type="spellEnd"/>
+            <w:r>
+              <w:rPr>
+                <w:rFonts w:ascii="Arial" w:hAnsi="Arial" w:cs="Arial"/>
+                <w:sz w:val="20"/>
+                <w:szCs w:val="20"/>
+              </w:rPr>
+              <w:t xml:space="preserve"> </w:t>
+            </w:r>
+            <w:proofErr w:type="spellStart"/>
+            <w:r>
+              <w:rPr>
+                <w:rFonts w:ascii="Arial" w:hAnsi="Arial" w:cs="Arial"/>
+                <w:sz w:val="20"/>
+                <w:szCs w:val="20"/>
+              </w:rPr>
+              <w:t>of</w:t>
+            </w:r>
+            <w:proofErr w:type="spellEnd"/>
+            <w:r>
+              <w:rPr>
+                <w:rFonts w:ascii="Arial" w:hAnsi="Arial" w:cs="Arial"/>
+                <w:sz w:val="20"/>
+                <w:szCs w:val="20"/>
+              </w:rPr>
+              <w:t xml:space="preserve"> </w:t>
+            </w:r>
+            <w:proofErr w:type="spellStart"/>
+            <w:r>
+              <w:rPr>
+                <w:rFonts w:ascii="Arial" w:hAnsi="Arial" w:cs="Arial"/>
+                <w:sz w:val="20"/>
+                <w:szCs w:val="20"/>
+              </w:rPr>
+              <w:t>Testing</w:t>
+            </w:r>
+            <w:proofErr w:type="spellEnd"/>
           </w:p>
         </w:tc>
         <w:tc>
@@ -274,14 +406,34 @@
               </w:rPr>
               <w:t xml:space="preserve">  /  </w:t>
             </w:r>
+            <w:proofErr w:type="spellStart"/>
             <w:r>
               <w:rPr>
                 <w:rFonts w:ascii="Arial Narrow" w:hAnsi="Arial Narrow"/>
                 <w:sz w:val="22"/>
                 <w:szCs w:val="22"/>
               </w:rPr>
-              <w:t>System Testing</w:t>
-            </w:r>
+              <w:t>System</w:t>
+            </w:r>
+            <w:proofErr w:type="spellEnd"/>
+            <w:r>
+              <w:rPr>
+                <w:rFonts w:ascii="Arial Narrow" w:hAnsi="Arial Narrow"/>
+                <w:sz w:val="22"/>
+                <w:szCs w:val="22"/>
+              </w:rPr>
+              <w:t xml:space="preserve"> </w:t>
+            </w:r>
+            <w:proofErr w:type="spellStart"/>
+            <w:r>
+              <w:rPr>
+                <w:rFonts w:ascii="Arial Narrow" w:hAnsi="Arial Narrow"/>
+                <w:sz w:val="22"/>
+                <w:szCs w:val="22"/>
+              </w:rPr>
+              <w:t>Testing</w:t>
+            </w:r>
+            <w:proofErr w:type="spellEnd"/>
           </w:p>
         </w:tc>
       </w:tr>
@@ -315,25 +467,79 @@
                 <w:sz w:val="20"/>
                 <w:szCs w:val="20"/>
               </w:rPr>
-              <w:t xml:space="preserve">Автор тест-сьюта </w:t>
-            </w:r>
-          </w:p>
-          <w:p>
-            <w:pPr>
-              <w:ind w:right="-214"/>
+              <w:t>Автор тест-</w:t>
+            </w:r>
+            <w:proofErr w:type="spellStart"/>
+            <w:r>
               <w:rPr>
                 <w:sz w:val="20"/>
                 <w:szCs w:val="20"/>
               </w:rPr>
-            </w:pPr>
+              <w:t>сьюта</w:t>
+            </w:r>
+            <w:proofErr w:type="spellEnd"/>
+            <w:r>
+              <w:rPr>
+                <w:sz w:val="20"/>
+                <w:szCs w:val="20"/>
+              </w:rPr>
+              <w:t xml:space="preserve"> </w:t>
+            </w:r>
+          </w:p>
+          <w:p>
+            <w:pPr>
+              <w:ind w:right="-214"/>
+              <w:rPr>
+                <w:sz w:val="20"/>
+                <w:szCs w:val="20"/>
+              </w:rPr>
+            </w:pPr>
+            <w:proofErr w:type="spellStart"/>
             <w:r>
               <w:rPr>
                 <w:rFonts w:ascii="Arial" w:hAnsi="Arial" w:cs="Arial"/>
                 <w:sz w:val="20"/>
                 <w:szCs w:val="20"/>
               </w:rPr>
-              <w:t>Test Suite Author</w:t>
-            </w:r>
+              <w:t>Test</w:t>
+            </w:r>
+            <w:proofErr w:type="spellEnd"/>
+            <w:r>
+              <w:rPr>
+                <w:rFonts w:ascii="Arial" w:hAnsi="Arial" w:cs="Arial"/>
+                <w:sz w:val="20"/>
+                <w:szCs w:val="20"/>
+              </w:rPr>
+              <w:t xml:space="preserve"> </w:t>
+            </w:r>
+            <w:proofErr w:type="spellStart"/>
+            <w:r>
+              <w:rPr>
+                <w:rFonts w:ascii="Arial" w:hAnsi="Arial" w:cs="Arial"/>
+                <w:sz w:val="20"/>
+                <w:szCs w:val="20"/>
+              </w:rPr>
+              <w:t>Suite</w:t>
+            </w:r>
+            <w:proofErr w:type="spellEnd"/>
+            <w:r>
+              <w:rPr>
+                <w:rFonts w:ascii="Arial" w:hAnsi="Arial" w:cs="Arial"/>
+                <w:sz w:val="20"/>
+                <w:szCs w:val="20"/>
+              </w:rPr>
+              <w:t xml:space="preserve"> </w:t>
+            </w:r>
+            <w:proofErr w:type="spellStart"/>
+            <w:r>
+              <w:rPr>
+                <w:rFonts w:ascii="Arial" w:hAnsi="Arial" w:cs="Arial"/>
+                <w:sz w:val="20"/>
+                <w:szCs w:val="20"/>
+              </w:rPr>
+              <w:t>Author</w:t>
+            </w:r>
+            <w:proofErr w:type="spellEnd"/>
           </w:p>
         </w:tc>
         <w:tc>
@@ -408,6 +614,7 @@
                 <w:szCs w:val="20"/>
               </w:rPr>
             </w:pPr>
+            <w:proofErr w:type="spellStart"/>
             <w:r>
               <w:rPr>
                 <w:rFonts w:ascii="Arial" w:hAnsi="Arial" w:cs="Arial"/>
@@ -416,6 +623,7 @@
               </w:rPr>
               <w:t>Implementer</w:t>
             </w:r>
+            <w:proofErr w:type="spellEnd"/>
           </w:p>
         </w:tc>
         <w:tc>
@@ -516,13 +724,41 @@
             <w:r>
               <w:t xml:space="preserve">Ід-р тест-кейса / </w:t>
             </w:r>
+            <w:proofErr w:type="spellStart"/>
             <w:r>
               <w:rPr>
                 <w:rFonts w:ascii="Arial" w:hAnsi="Arial" w:cs="Arial"/>
                 <w:sz w:val="22"/>
                 <w:szCs w:val="22"/>
               </w:rPr>
-              <w:t>Test Case ID</w:t>
+              <w:t>Test</w:t>
+            </w:r>
+            <w:proofErr w:type="spellEnd"/>
+            <w:r>
+              <w:rPr>
+                <w:rFonts w:ascii="Arial" w:hAnsi="Arial" w:cs="Arial"/>
+                <w:sz w:val="22"/>
+                <w:szCs w:val="22"/>
+              </w:rPr>
+              <w:t xml:space="preserve"> </w:t>
+            </w:r>
+            <w:proofErr w:type="spellStart"/>
+            <w:r>
+              <w:rPr>
+                <w:rFonts w:ascii="Arial" w:hAnsi="Arial" w:cs="Arial"/>
+                <w:sz w:val="22"/>
+                <w:szCs w:val="22"/>
+              </w:rPr>
+              <w:t>Case</w:t>
+            </w:r>
+            <w:proofErr w:type="spellEnd"/>
+            <w:r>
+              <w:rPr>
+                <w:rFonts w:ascii="Arial" w:hAnsi="Arial" w:cs="Arial"/>
+                <w:sz w:val="22"/>
+                <w:szCs w:val="22"/>
+              </w:rPr>
+              <w:t xml:space="preserve"> ID</w:t>
             </w:r>
           </w:p>
         </w:tc>
@@ -565,13 +801,23 @@
                 <w:szCs w:val="22"/>
               </w:rPr>
             </w:pPr>
+            <w:proofErr w:type="spellStart"/>
             <w:r>
               <w:rPr>
                 <w:rFonts w:ascii="Arial" w:hAnsi="Arial" w:cs="Arial"/>
                 <w:sz w:val="22"/>
                 <w:szCs w:val="22"/>
               </w:rPr>
-              <w:t xml:space="preserve">Action </w:t>
+              <w:t>Action</w:t>
+            </w:r>
+            <w:proofErr w:type="spellEnd"/>
+            <w:r>
+              <w:rPr>
+                <w:rFonts w:ascii="Arial" w:hAnsi="Arial" w:cs="Arial"/>
+                <w:sz w:val="22"/>
+                <w:szCs w:val="22"/>
+              </w:rPr>
+              <w:t xml:space="preserve"> </w:t>
             </w:r>
           </w:p>
           <w:p>
@@ -592,8 +838,36 @@
                 <w:sz w:val="22"/>
                 <w:szCs w:val="22"/>
               </w:rPr>
-              <w:t>(Test Step</w:t>
-            </w:r>
+              <w:t>(</w:t>
+            </w:r>
+            <w:proofErr w:type="spellStart"/>
+            <w:r>
+              <w:rPr>
+                <w:rFonts w:ascii="Arial" w:hAnsi="Arial" w:cs="Arial"/>
+                <w:sz w:val="22"/>
+                <w:szCs w:val="22"/>
+              </w:rPr>
+              <w:t>Test</w:t>
+            </w:r>
+            <w:proofErr w:type="spellEnd"/>
+            <w:r>
+              <w:rPr>
+                <w:rFonts w:ascii="Arial" w:hAnsi="Arial" w:cs="Arial"/>
+                <w:sz w:val="22"/>
+                <w:szCs w:val="22"/>
+              </w:rPr>
+              <w:t xml:space="preserve"> </w:t>
+            </w:r>
+            <w:proofErr w:type="spellStart"/>
+            <w:r>
+              <w:rPr>
+                <w:rFonts w:ascii="Arial" w:hAnsi="Arial" w:cs="Arial"/>
+                <w:sz w:val="22"/>
+                <w:szCs w:val="22"/>
+              </w:rPr>
+              <w:t>Step</w:t>
+            </w:r>
+            <w:proofErr w:type="spellEnd"/>
             <w:r>
               <w:rPr>
                 <w:rFonts w:ascii="Arial" w:hAnsi="Arial" w:cs="Arial"/>
@@ -654,14 +928,34 @@
             <w:pPr>
               <w:jc w:val="center"/>
             </w:pPr>
+            <w:proofErr w:type="spellStart"/>
             <w:r>
               <w:rPr>
                 <w:rFonts w:ascii="Arial" w:hAnsi="Arial" w:cs="Arial"/>
                 <w:sz w:val="22"/>
                 <w:szCs w:val="22"/>
               </w:rPr>
-              <w:t>Expected Result</w:t>
-            </w:r>
+              <w:t>Expected</w:t>
+            </w:r>
+            <w:proofErr w:type="spellEnd"/>
+            <w:r>
+              <w:rPr>
+                <w:rFonts w:ascii="Arial" w:hAnsi="Arial" w:cs="Arial"/>
+                <w:sz w:val="22"/>
+                <w:szCs w:val="22"/>
+              </w:rPr>
+              <w:t xml:space="preserve"> </w:t>
+            </w:r>
+            <w:proofErr w:type="spellStart"/>
+            <w:r>
+              <w:rPr>
+                <w:rFonts w:ascii="Arial" w:hAnsi="Arial" w:cs="Arial"/>
+                <w:sz w:val="22"/>
+                <w:szCs w:val="22"/>
+              </w:rPr>
+              <w:t>Result</w:t>
+            </w:r>
+            <w:proofErr w:type="spellEnd"/>
           </w:p>
         </w:tc>
         <w:tc>
@@ -711,14 +1005,34 @@
                 <w:szCs w:val="22"/>
               </w:rPr>
             </w:pPr>
+            <w:proofErr w:type="spellStart"/>
             <w:r>
               <w:rPr>
                 <w:rFonts w:ascii="Arial" w:hAnsi="Arial" w:cs="Arial"/>
                 <w:sz w:val="22"/>
                 <w:szCs w:val="22"/>
               </w:rPr>
-              <w:t>Test Result</w:t>
-            </w:r>
+              <w:t>Test</w:t>
+            </w:r>
+            <w:proofErr w:type="spellEnd"/>
+            <w:r>
+              <w:rPr>
+                <w:rFonts w:ascii="Arial" w:hAnsi="Arial" w:cs="Arial"/>
+                <w:sz w:val="22"/>
+                <w:szCs w:val="22"/>
+              </w:rPr>
+              <w:t xml:space="preserve"> </w:t>
+            </w:r>
+            <w:proofErr w:type="spellStart"/>
+            <w:r>
+              <w:rPr>
+                <w:rFonts w:ascii="Arial" w:hAnsi="Arial" w:cs="Arial"/>
+                <w:sz w:val="22"/>
+                <w:szCs w:val="22"/>
+              </w:rPr>
+              <w:t>Result</w:t>
+            </w:r>
+            <w:proofErr w:type="spellEnd"/>
             <w:r>
               <w:rPr>
                 <w:rFonts w:ascii="Arial" w:hAnsi="Arial" w:cs="Arial"/>
@@ -733,7 +1047,61 @@
                 <w:sz w:val="20"/>
                 <w:szCs w:val="20"/>
               </w:rPr>
-              <w:t>(passed/failed/ blocked)</w:t>
+              <w:t>(</w:t>
+            </w:r>
+            <w:proofErr w:type="spellStart"/>
+            <w:r>
+              <w:rPr>
+                <w:rFonts w:ascii="Arial" w:hAnsi="Arial" w:cs="Arial"/>
+                <w:sz w:val="20"/>
+                <w:szCs w:val="20"/>
+              </w:rPr>
+              <w:t>passed</w:t>
+            </w:r>
+            <w:proofErr w:type="spellEnd"/>
+            <w:r>
+              <w:rPr>
+                <w:rFonts w:ascii="Arial" w:hAnsi="Arial" w:cs="Arial"/>
+                <w:sz w:val="20"/>
+                <w:szCs w:val="20"/>
+              </w:rPr>
+              <w:t>/</w:t>
+            </w:r>
+            <w:proofErr w:type="spellStart"/>
+            <w:r>
+              <w:rPr>
+                <w:rFonts w:ascii="Arial" w:hAnsi="Arial" w:cs="Arial"/>
+                <w:sz w:val="20"/>
+                <w:szCs w:val="20"/>
+              </w:rPr>
+              <w:t>failed</w:t>
+            </w:r>
+            <w:proofErr w:type="spellEnd"/>
+            <w:r>
+              <w:rPr>
+                <w:rFonts w:ascii="Arial" w:hAnsi="Arial" w:cs="Arial"/>
+                <w:sz w:val="20"/>
+                <w:szCs w:val="20"/>
+              </w:rPr>
+              <w:t xml:space="preserve">/ </w:t>
+            </w:r>
+            <w:proofErr w:type="spellStart"/>
+            <w:r>
+              <w:rPr>
+                <w:rFonts w:ascii="Arial" w:hAnsi="Arial" w:cs="Arial"/>
+                <w:sz w:val="20"/>
+                <w:szCs w:val="20"/>
+              </w:rPr>
+              <w:t>blocked</w:t>
+            </w:r>
+            <w:proofErr w:type="spellEnd"/>
+            <w:r>
+              <w:rPr>
+                <w:rFonts w:ascii="Arial" w:hAnsi="Arial" w:cs="Arial"/>
+                <w:sz w:val="20"/>
+                <w:szCs w:val="20"/>
+              </w:rPr>
+              <w:t>)</w:t>
             </w:r>
           </w:p>
         </w:tc>
@@ -770,7 +1138,16 @@
                 <w:szCs w:val="22"/>
                 <w:lang w:val="en-US"/>
               </w:rPr>
-              <w:t>TS-1</w:t>
+              <w:t>U</w:t>
+            </w:r>
+            <w:r>
+              <w:rPr>
+                <w:rFonts w:ascii="Arial Narrow" w:hAnsi="Arial Narrow" w:cs="Arial"/>
+                <w:sz w:val="22"/>
+                <w:szCs w:val="22"/>
+                <w:lang w:val="en-US"/>
+              </w:rPr>
+              <w:t>S-1</w:t>
             </w:r>
           </w:p>
         </w:tc>
@@ -912,13 +1289,23 @@
                 <w:szCs w:val="22"/>
               </w:rPr>
             </w:pPr>
-            <w:r>
-              <w:rPr>
-                <w:rFonts w:ascii="Arial Narrow" w:hAnsi="Arial Narrow" w:cs="Arial"/>
-                <w:sz w:val="22"/>
-                <w:szCs w:val="22"/>
-              </w:rPr>
-              <w:t>Enter x</w:t>
+            <w:proofErr w:type="spellStart"/>
+            <w:r>
+              <w:rPr>
+                <w:rFonts w:ascii="Arial Narrow" w:hAnsi="Arial Narrow" w:cs="Arial"/>
+                <w:sz w:val="22"/>
+                <w:szCs w:val="22"/>
+              </w:rPr>
+              <w:t>Enter</w:t>
+            </w:r>
+            <w:proofErr w:type="spellEnd"/>
+            <w:r>
+              <w:rPr>
+                <w:rFonts w:ascii="Arial Narrow" w:hAnsi="Arial Narrow" w:cs="Arial"/>
+                <w:sz w:val="22"/>
+                <w:szCs w:val="22"/>
+              </w:rPr>
+              <w:t xml:space="preserve"> x</w:t>
             </w:r>
           </w:p>
           <w:p>
@@ -946,13 +1333,23 @@
                 <w:szCs w:val="22"/>
               </w:rPr>
             </w:pPr>
-            <w:r>
-              <w:rPr>
-                <w:rFonts w:ascii="Arial Narrow" w:hAnsi="Arial Narrow" w:cs="Arial"/>
-                <w:sz w:val="22"/>
-                <w:szCs w:val="22"/>
-              </w:rPr>
-              <w:t>Enter y</w:t>
+            <w:proofErr w:type="spellStart"/>
+            <w:r>
+              <w:rPr>
+                <w:rFonts w:ascii="Arial Narrow" w:hAnsi="Arial Narrow" w:cs="Arial"/>
+                <w:sz w:val="22"/>
+                <w:szCs w:val="22"/>
+              </w:rPr>
+              <w:t>Enter</w:t>
+            </w:r>
+            <w:proofErr w:type="spellEnd"/>
+            <w:r>
+              <w:rPr>
+                <w:rFonts w:ascii="Arial Narrow" w:hAnsi="Arial Narrow" w:cs="Arial"/>
+                <w:sz w:val="22"/>
+                <w:szCs w:val="22"/>
+              </w:rPr>
+              <w:t xml:space="preserve"> y</w:t>
             </w:r>
           </w:p>
           <w:p>
@@ -980,13 +1377,23 @@
                 <w:szCs w:val="22"/>
               </w:rPr>
             </w:pPr>
-            <w:r>
-              <w:rPr>
-                <w:rFonts w:ascii="Arial Narrow" w:hAnsi="Arial Narrow" w:cs="Arial"/>
-                <w:sz w:val="22"/>
-                <w:szCs w:val="22"/>
-              </w:rPr>
-              <w:t>Enter z</w:t>
+            <w:proofErr w:type="spellStart"/>
+            <w:r>
+              <w:rPr>
+                <w:rFonts w:ascii="Arial Narrow" w:hAnsi="Arial Narrow" w:cs="Arial"/>
+                <w:sz w:val="22"/>
+                <w:szCs w:val="22"/>
+              </w:rPr>
+              <w:t>Enter</w:t>
+            </w:r>
+            <w:proofErr w:type="spellEnd"/>
+            <w:r>
+              <w:rPr>
+                <w:rFonts w:ascii="Arial Narrow" w:hAnsi="Arial Narrow" w:cs="Arial"/>
+                <w:sz w:val="22"/>
+                <w:szCs w:val="22"/>
+              </w:rPr>
+              <w:t xml:space="preserve"> z</w:t>
             </w:r>
           </w:p>
           <w:p>
@@ -1014,13 +1421,23 @@
                 <w:szCs w:val="22"/>
               </w:rPr>
             </w:pPr>
-            <w:r>
-              <w:rPr>
-                <w:rFonts w:ascii="Arial Narrow" w:hAnsi="Arial Narrow" w:cs="Arial"/>
-                <w:sz w:val="22"/>
-                <w:szCs w:val="22"/>
-              </w:rPr>
-              <w:t>Enter a</w:t>
+            <w:proofErr w:type="spellStart"/>
+            <w:r>
+              <w:rPr>
+                <w:rFonts w:ascii="Arial Narrow" w:hAnsi="Arial Narrow" w:cs="Arial"/>
+                <w:sz w:val="22"/>
+                <w:szCs w:val="22"/>
+              </w:rPr>
+              <w:t>Enter</w:t>
+            </w:r>
+            <w:proofErr w:type="spellEnd"/>
+            <w:r>
+              <w:rPr>
+                <w:rFonts w:ascii="Arial Narrow" w:hAnsi="Arial Narrow" w:cs="Arial"/>
+                <w:sz w:val="22"/>
+                <w:szCs w:val="22"/>
+              </w:rPr>
+              <w:t xml:space="preserve"> a</w:t>
             </w:r>
           </w:p>
           <w:p>
@@ -1048,13 +1465,23 @@
                 <w:szCs w:val="22"/>
               </w:rPr>
             </w:pPr>
-            <w:r>
-              <w:rPr>
-                <w:rFonts w:ascii="Arial Narrow" w:hAnsi="Arial Narrow" w:cs="Arial"/>
-                <w:sz w:val="22"/>
-                <w:szCs w:val="22"/>
-              </w:rPr>
-              <w:t>Enter b</w:t>
+            <w:proofErr w:type="spellStart"/>
+            <w:r>
+              <w:rPr>
+                <w:rFonts w:ascii="Arial Narrow" w:hAnsi="Arial Narrow" w:cs="Arial"/>
+                <w:sz w:val="22"/>
+                <w:szCs w:val="22"/>
+              </w:rPr>
+              <w:t>Enter</w:t>
+            </w:r>
+            <w:proofErr w:type="spellEnd"/>
+            <w:r>
+              <w:rPr>
+                <w:rFonts w:ascii="Arial Narrow" w:hAnsi="Arial Narrow" w:cs="Arial"/>
+                <w:sz w:val="22"/>
+                <w:szCs w:val="22"/>
+              </w:rPr>
+              <w:t xml:space="preserve"> b</w:t>
             </w:r>
           </w:p>
           <w:p>
@@ -1082,31 +1509,69 @@
                 <w:szCs w:val="22"/>
               </w:rPr>
             </w:pPr>
-            <w:r>
-              <w:rPr>
-                <w:rFonts w:ascii="Arial Narrow" w:hAnsi="Arial Narrow" w:cs="Arial"/>
-                <w:sz w:val="22"/>
-                <w:szCs w:val="22"/>
-              </w:rPr>
-              <w:t>Zadorozhny Konstantin ©</w:t>
-            </w:r>
-          </w:p>
-          <w:p>
-            <w:pPr>
-              <w:rPr>
-                <w:rFonts w:ascii="Arial Narrow" w:hAnsi="Arial Narrow" w:cs="Arial"/>
-                <w:sz w:val="22"/>
-                <w:szCs w:val="22"/>
-              </w:rPr>
-            </w:pPr>
-            <w:r>
-              <w:rPr>
-                <w:rFonts w:ascii="Arial Narrow" w:hAnsi="Arial Narrow" w:cs="Arial"/>
-                <w:sz w:val="22"/>
-                <w:szCs w:val="22"/>
-              </w:rPr>
-              <w:t>a + 1 &gt; |b - 2| ? true</w:t>
-            </w:r>
+            <w:proofErr w:type="spellStart"/>
+            <w:r>
+              <w:rPr>
+                <w:rFonts w:ascii="Arial Narrow" w:hAnsi="Arial Narrow" w:cs="Arial"/>
+                <w:sz w:val="22"/>
+                <w:szCs w:val="22"/>
+              </w:rPr>
+              <w:t>Zadorozhny</w:t>
+            </w:r>
+            <w:proofErr w:type="spellEnd"/>
+            <w:r>
+              <w:rPr>
+                <w:rFonts w:ascii="Arial Narrow" w:hAnsi="Arial Narrow" w:cs="Arial"/>
+                <w:sz w:val="22"/>
+                <w:szCs w:val="22"/>
+              </w:rPr>
+              <w:t xml:space="preserve"> </w:t>
+            </w:r>
+            <w:proofErr w:type="spellStart"/>
+            <w:r>
+              <w:rPr>
+                <w:rFonts w:ascii="Arial Narrow" w:hAnsi="Arial Narrow" w:cs="Arial"/>
+                <w:sz w:val="22"/>
+                <w:szCs w:val="22"/>
+              </w:rPr>
+              <w:t>Konstantin</w:t>
+            </w:r>
+            <w:proofErr w:type="spellEnd"/>
+            <w:r>
+              <w:rPr>
+                <w:rFonts w:ascii="Arial Narrow" w:hAnsi="Arial Narrow" w:cs="Arial"/>
+                <w:sz w:val="22"/>
+                <w:szCs w:val="22"/>
+              </w:rPr>
+              <w:t xml:space="preserve"> ©</w:t>
+            </w:r>
+          </w:p>
+          <w:p>
+            <w:pPr>
+              <w:rPr>
+                <w:rFonts w:ascii="Arial Narrow" w:hAnsi="Arial Narrow" w:cs="Arial"/>
+                <w:sz w:val="22"/>
+                <w:szCs w:val="22"/>
+              </w:rPr>
+            </w:pPr>
+            <w:r>
+              <w:rPr>
+                <w:rFonts w:ascii="Arial Narrow" w:hAnsi="Arial Narrow" w:cs="Arial"/>
+                <w:sz w:val="22"/>
+                <w:szCs w:val="22"/>
+              </w:rPr>
+              <w:t xml:space="preserve">a + 1 &gt; |b - 2| ? </w:t>
+            </w:r>
+            <w:proofErr w:type="spellStart"/>
+            <w:r>
+              <w:rPr>
+                <w:rFonts w:ascii="Arial Narrow" w:hAnsi="Arial Narrow" w:cs="Arial"/>
+                <w:sz w:val="22"/>
+                <w:szCs w:val="22"/>
+              </w:rPr>
+              <w:t>true</w:t>
+            </w:r>
+            <w:proofErr w:type="spellEnd"/>
           </w:p>
           <w:p>
             <w:pPr>
@@ -1157,7 +1622,43 @@
                 <w:sz w:val="22"/>
                 <w:szCs w:val="22"/>
               </w:rPr>
-              <w:t>(3 * sin * √(12 * 12 + lg(12 - 3)))^2 + 24/12 = 3.883643</w:t>
+              <w:t xml:space="preserve">(3 * </w:t>
+            </w:r>
+            <w:proofErr w:type="spellStart"/>
+            <w:r>
+              <w:rPr>
+                <w:rFonts w:ascii="Arial Narrow" w:hAnsi="Arial Narrow" w:cs="Arial"/>
+                <w:sz w:val="22"/>
+                <w:szCs w:val="22"/>
+              </w:rPr>
+              <w:t>sin</w:t>
+            </w:r>
+            <w:proofErr w:type="spellEnd"/>
+            <w:r>
+              <w:rPr>
+                <w:rFonts w:ascii="Arial Narrow" w:hAnsi="Arial Narrow" w:cs="Arial"/>
+                <w:sz w:val="22"/>
+                <w:szCs w:val="22"/>
+              </w:rPr>
+              <w:t xml:space="preserve"> * √(12 * 12 + </w:t>
+            </w:r>
+            <w:proofErr w:type="spellStart"/>
+            <w:r>
+              <w:rPr>
+                <w:rFonts w:ascii="Arial Narrow" w:hAnsi="Arial Narrow" w:cs="Arial"/>
+                <w:sz w:val="22"/>
+                <w:szCs w:val="22"/>
+              </w:rPr>
+              <w:t>lg</w:t>
+            </w:r>
+            <w:proofErr w:type="spellEnd"/>
+            <w:r>
+              <w:rPr>
+                <w:rFonts w:ascii="Arial Narrow" w:hAnsi="Arial Narrow" w:cs="Arial"/>
+                <w:sz w:val="22"/>
+                <w:szCs w:val="22"/>
+              </w:rPr>
+              <w:t>(12 - 3)))^2 + 24/12 = 3.883643</w:t>
             </w:r>
           </w:p>
         </w:tc>
@@ -1226,7 +1727,16 @@
                 <w:szCs w:val="22"/>
                 <w:lang w:val="en-US"/>
               </w:rPr>
-              <w:t>TS-2</w:t>
+              <w:t>US-</w:t>
+            </w:r>
+            <w:r>
+              <w:rPr>
+                <w:rFonts w:ascii="Arial Narrow" w:hAnsi="Arial Narrow" w:cs="Arial"/>
+                <w:sz w:val="22"/>
+                <w:szCs w:val="22"/>
+                <w:lang w:val="en-US"/>
+              </w:rPr>
+              <w:t>2</w:t>
             </w:r>
           </w:p>
         </w:tc>
@@ -1404,13 +1914,23 @@
                 <w:szCs w:val="22"/>
               </w:rPr>
             </w:pPr>
-            <w:r>
-              <w:rPr>
-                <w:rFonts w:ascii="Arial Narrow" w:hAnsi="Arial Narrow" w:cs="Arial"/>
-                <w:sz w:val="22"/>
-                <w:szCs w:val="22"/>
-              </w:rPr>
-              <w:t>Enter x</w:t>
+            <w:proofErr w:type="spellStart"/>
+            <w:r>
+              <w:rPr>
+                <w:rFonts w:ascii="Arial Narrow" w:hAnsi="Arial Narrow" w:cs="Arial"/>
+                <w:sz w:val="22"/>
+                <w:szCs w:val="22"/>
+              </w:rPr>
+              <w:t>Enter</w:t>
+            </w:r>
+            <w:proofErr w:type="spellEnd"/>
+            <w:r>
+              <w:rPr>
+                <w:rFonts w:ascii="Arial Narrow" w:hAnsi="Arial Narrow" w:cs="Arial"/>
+                <w:sz w:val="22"/>
+                <w:szCs w:val="22"/>
+              </w:rPr>
+              <w:t xml:space="preserve"> x</w:t>
             </w:r>
           </w:p>
           <w:p>
@@ -1438,13 +1958,23 @@
                 <w:szCs w:val="22"/>
               </w:rPr>
             </w:pPr>
-            <w:r>
-              <w:rPr>
-                <w:rFonts w:ascii="Arial Narrow" w:hAnsi="Arial Narrow" w:cs="Arial"/>
-                <w:sz w:val="22"/>
-                <w:szCs w:val="22"/>
-              </w:rPr>
-              <w:t>Enter y</w:t>
+            <w:proofErr w:type="spellStart"/>
+            <w:r>
+              <w:rPr>
+                <w:rFonts w:ascii="Arial Narrow" w:hAnsi="Arial Narrow" w:cs="Arial"/>
+                <w:sz w:val="22"/>
+                <w:szCs w:val="22"/>
+              </w:rPr>
+              <w:t>Enter</w:t>
+            </w:r>
+            <w:proofErr w:type="spellEnd"/>
+            <w:r>
+              <w:rPr>
+                <w:rFonts w:ascii="Arial Narrow" w:hAnsi="Arial Narrow" w:cs="Arial"/>
+                <w:sz w:val="22"/>
+                <w:szCs w:val="22"/>
+              </w:rPr>
+              <w:t xml:space="preserve"> y</w:t>
             </w:r>
           </w:p>
           <w:p>
@@ -1472,13 +2002,23 @@
                 <w:szCs w:val="22"/>
               </w:rPr>
             </w:pPr>
-            <w:r>
-              <w:rPr>
-                <w:rFonts w:ascii="Arial Narrow" w:hAnsi="Arial Narrow" w:cs="Arial"/>
-                <w:sz w:val="22"/>
-                <w:szCs w:val="22"/>
-              </w:rPr>
-              <w:t>Enter z</w:t>
+            <w:proofErr w:type="spellStart"/>
+            <w:r>
+              <w:rPr>
+                <w:rFonts w:ascii="Arial Narrow" w:hAnsi="Arial Narrow" w:cs="Arial"/>
+                <w:sz w:val="22"/>
+                <w:szCs w:val="22"/>
+              </w:rPr>
+              <w:t>Enter</w:t>
+            </w:r>
+            <w:proofErr w:type="spellEnd"/>
+            <w:r>
+              <w:rPr>
+                <w:rFonts w:ascii="Arial Narrow" w:hAnsi="Arial Narrow" w:cs="Arial"/>
+                <w:sz w:val="22"/>
+                <w:szCs w:val="22"/>
+              </w:rPr>
+              <w:t xml:space="preserve"> z</w:t>
             </w:r>
           </w:p>
           <w:p>
@@ -1506,13 +2046,23 @@
                 <w:szCs w:val="22"/>
               </w:rPr>
             </w:pPr>
-            <w:r>
-              <w:rPr>
-                <w:rFonts w:ascii="Arial Narrow" w:hAnsi="Arial Narrow" w:cs="Arial"/>
-                <w:sz w:val="22"/>
-                <w:szCs w:val="22"/>
-              </w:rPr>
-              <w:t>Enter a</w:t>
+            <w:proofErr w:type="spellStart"/>
+            <w:r>
+              <w:rPr>
+                <w:rFonts w:ascii="Arial Narrow" w:hAnsi="Arial Narrow" w:cs="Arial"/>
+                <w:sz w:val="22"/>
+                <w:szCs w:val="22"/>
+              </w:rPr>
+              <w:t>Enter</w:t>
+            </w:r>
+            <w:proofErr w:type="spellEnd"/>
+            <w:r>
+              <w:rPr>
+                <w:rFonts w:ascii="Arial Narrow" w:hAnsi="Arial Narrow" w:cs="Arial"/>
+                <w:sz w:val="22"/>
+                <w:szCs w:val="22"/>
+              </w:rPr>
+              <w:t xml:space="preserve"> a</w:t>
             </w:r>
           </w:p>
           <w:p>
@@ -1540,13 +2090,23 @@
                 <w:szCs w:val="22"/>
               </w:rPr>
             </w:pPr>
-            <w:r>
-              <w:rPr>
-                <w:rFonts w:ascii="Arial Narrow" w:hAnsi="Arial Narrow" w:cs="Arial"/>
-                <w:sz w:val="22"/>
-                <w:szCs w:val="22"/>
-              </w:rPr>
-              <w:t>Enter b</w:t>
+            <w:proofErr w:type="spellStart"/>
+            <w:r>
+              <w:rPr>
+                <w:rFonts w:ascii="Arial Narrow" w:hAnsi="Arial Narrow" w:cs="Arial"/>
+                <w:sz w:val="22"/>
+                <w:szCs w:val="22"/>
+              </w:rPr>
+              <w:t>Enter</w:t>
+            </w:r>
+            <w:proofErr w:type="spellEnd"/>
+            <w:r>
+              <w:rPr>
+                <w:rFonts w:ascii="Arial Narrow" w:hAnsi="Arial Narrow" w:cs="Arial"/>
+                <w:sz w:val="22"/>
+                <w:szCs w:val="22"/>
+              </w:rPr>
+              <w:t xml:space="preserve"> b</w:t>
             </w:r>
           </w:p>
           <w:p>
@@ -1574,31 +2134,69 @@
                 <w:szCs w:val="22"/>
               </w:rPr>
             </w:pPr>
-            <w:r>
-              <w:rPr>
-                <w:rFonts w:ascii="Arial Narrow" w:hAnsi="Arial Narrow" w:cs="Arial"/>
-                <w:sz w:val="22"/>
-                <w:szCs w:val="22"/>
-              </w:rPr>
-              <w:t>Zadorozhny Konstantin ©</w:t>
-            </w:r>
-          </w:p>
-          <w:p>
-            <w:pPr>
-              <w:rPr>
-                <w:rFonts w:ascii="Arial Narrow" w:hAnsi="Arial Narrow" w:cs="Arial"/>
-                <w:sz w:val="22"/>
-                <w:szCs w:val="22"/>
-              </w:rPr>
-            </w:pPr>
-            <w:r>
-              <w:rPr>
-                <w:rFonts w:ascii="Arial Narrow" w:hAnsi="Arial Narrow" w:cs="Arial"/>
-                <w:sz w:val="22"/>
-                <w:szCs w:val="22"/>
-              </w:rPr>
-              <w:t>a + 1 &gt; |b - 2| ? false</w:t>
-            </w:r>
+            <w:proofErr w:type="spellStart"/>
+            <w:r>
+              <w:rPr>
+                <w:rFonts w:ascii="Arial Narrow" w:hAnsi="Arial Narrow" w:cs="Arial"/>
+                <w:sz w:val="22"/>
+                <w:szCs w:val="22"/>
+              </w:rPr>
+              <w:t>Zadorozhny</w:t>
+            </w:r>
+            <w:proofErr w:type="spellEnd"/>
+            <w:r>
+              <w:rPr>
+                <w:rFonts w:ascii="Arial Narrow" w:hAnsi="Arial Narrow" w:cs="Arial"/>
+                <w:sz w:val="22"/>
+                <w:szCs w:val="22"/>
+              </w:rPr>
+              <w:t xml:space="preserve"> </w:t>
+            </w:r>
+            <w:proofErr w:type="spellStart"/>
+            <w:r>
+              <w:rPr>
+                <w:rFonts w:ascii="Arial Narrow" w:hAnsi="Arial Narrow" w:cs="Arial"/>
+                <w:sz w:val="22"/>
+                <w:szCs w:val="22"/>
+              </w:rPr>
+              <w:t>Konstantin</w:t>
+            </w:r>
+            <w:proofErr w:type="spellEnd"/>
+            <w:r>
+              <w:rPr>
+                <w:rFonts w:ascii="Arial Narrow" w:hAnsi="Arial Narrow" w:cs="Arial"/>
+                <w:sz w:val="22"/>
+                <w:szCs w:val="22"/>
+              </w:rPr>
+              <w:t xml:space="preserve"> ©</w:t>
+            </w:r>
+          </w:p>
+          <w:p>
+            <w:pPr>
+              <w:rPr>
+                <w:rFonts w:ascii="Arial Narrow" w:hAnsi="Arial Narrow" w:cs="Arial"/>
+                <w:sz w:val="22"/>
+                <w:szCs w:val="22"/>
+              </w:rPr>
+            </w:pPr>
+            <w:r>
+              <w:rPr>
+                <w:rFonts w:ascii="Arial Narrow" w:hAnsi="Arial Narrow" w:cs="Arial"/>
+                <w:sz w:val="22"/>
+                <w:szCs w:val="22"/>
+              </w:rPr>
+              <w:t xml:space="preserve">a + 1 &gt; |b - 2| ? </w:t>
+            </w:r>
+            <w:proofErr w:type="spellStart"/>
+            <w:r>
+              <w:rPr>
+                <w:rFonts w:ascii="Arial Narrow" w:hAnsi="Arial Narrow" w:cs="Arial"/>
+                <w:sz w:val="22"/>
+                <w:szCs w:val="22"/>
+              </w:rPr>
+              <w:t>false</w:t>
+            </w:r>
+            <w:proofErr w:type="spellEnd"/>
           </w:p>
           <w:p>
             <w:pPr>
@@ -1649,8 +2247,54 @@
                 <w:sz w:val="22"/>
                 <w:szCs w:val="22"/>
               </w:rPr>
-              <w:t>(3 * sin * √(12 * -12 + lg(-12 - 3)))^2 + 10/-12 = nan</w:t>
-            </w:r>
+              <w:t xml:space="preserve">(3 * </w:t>
+            </w:r>
+            <w:proofErr w:type="spellStart"/>
+            <w:r>
+              <w:rPr>
+                <w:rFonts w:ascii="Arial Narrow" w:hAnsi="Arial Narrow" w:cs="Arial"/>
+                <w:sz w:val="22"/>
+                <w:szCs w:val="22"/>
+              </w:rPr>
+              <w:t>sin</w:t>
+            </w:r>
+            <w:proofErr w:type="spellEnd"/>
+            <w:r>
+              <w:rPr>
+                <w:rFonts w:ascii="Arial Narrow" w:hAnsi="Arial Narrow" w:cs="Arial"/>
+                <w:sz w:val="22"/>
+                <w:szCs w:val="22"/>
+              </w:rPr>
+              <w:t xml:space="preserve"> * √(12 * -12 + </w:t>
+            </w:r>
+            <w:proofErr w:type="spellStart"/>
+            <w:r>
+              <w:rPr>
+                <w:rFonts w:ascii="Arial Narrow" w:hAnsi="Arial Narrow" w:cs="Arial"/>
+                <w:sz w:val="22"/>
+                <w:szCs w:val="22"/>
+              </w:rPr>
+              <w:t>lg</w:t>
+            </w:r>
+            <w:proofErr w:type="spellEnd"/>
+            <w:r>
+              <w:rPr>
+                <w:rFonts w:ascii="Arial Narrow" w:hAnsi="Arial Narrow" w:cs="Arial"/>
+                <w:sz w:val="22"/>
+                <w:szCs w:val="22"/>
+              </w:rPr>
+              <w:t xml:space="preserve">(-12 - 3)))^2 + 10/-12 = </w:t>
+            </w:r>
+            <w:proofErr w:type="spellStart"/>
+            <w:r>
+              <w:rPr>
+                <w:rFonts w:ascii="Arial Narrow" w:hAnsi="Arial Narrow" w:cs="Arial"/>
+                <w:sz w:val="22"/>
+                <w:szCs w:val="22"/>
+              </w:rPr>
+              <w:t>nan</w:t>
+            </w:r>
+            <w:proofErr w:type="spellEnd"/>
           </w:p>
         </w:tc>
         <w:tc>
@@ -1718,7 +2362,16 @@
                 <w:szCs w:val="22"/>
                 <w:lang w:val="en-US"/>
               </w:rPr>
-              <w:t>TS-3</w:t>
+              <w:t>US</w:t>
+            </w:r>
+            <w:r>
+              <w:rPr>
+                <w:rFonts w:ascii="Arial Narrow" w:hAnsi="Arial Narrow" w:cs="Arial"/>
+                <w:sz w:val="22"/>
+                <w:szCs w:val="22"/>
+                <w:lang w:val="en-US"/>
+              </w:rPr>
+              <w:t xml:space="preserve"> -3</w:t>
             </w:r>
           </w:p>
         </w:tc>
@@ -1901,13 +2554,23 @@
                 <w:szCs w:val="22"/>
               </w:rPr>
             </w:pPr>
-            <w:r>
-              <w:rPr>
-                <w:rFonts w:ascii="Arial Narrow" w:hAnsi="Arial Narrow" w:cs="Arial"/>
-                <w:sz w:val="22"/>
-                <w:szCs w:val="22"/>
-              </w:rPr>
-              <w:t>Enter x</w:t>
+            <w:proofErr w:type="spellStart"/>
+            <w:r>
+              <w:rPr>
+                <w:rFonts w:ascii="Arial Narrow" w:hAnsi="Arial Narrow" w:cs="Arial"/>
+                <w:sz w:val="22"/>
+                <w:szCs w:val="22"/>
+              </w:rPr>
+              <w:t>Enter</w:t>
+            </w:r>
+            <w:proofErr w:type="spellEnd"/>
+            <w:r>
+              <w:rPr>
+                <w:rFonts w:ascii="Arial Narrow" w:hAnsi="Arial Narrow" w:cs="Arial"/>
+                <w:sz w:val="22"/>
+                <w:szCs w:val="22"/>
+              </w:rPr>
+              <w:t xml:space="preserve"> x</w:t>
             </w:r>
           </w:p>
           <w:p>
@@ -1935,13 +2598,23 @@
                 <w:szCs w:val="22"/>
               </w:rPr>
             </w:pPr>
-            <w:r>
-              <w:rPr>
-                <w:rFonts w:ascii="Arial Narrow" w:hAnsi="Arial Narrow" w:cs="Arial"/>
-                <w:sz w:val="22"/>
-                <w:szCs w:val="22"/>
-              </w:rPr>
-              <w:t>Enter y</w:t>
+            <w:proofErr w:type="spellStart"/>
+            <w:r>
+              <w:rPr>
+                <w:rFonts w:ascii="Arial Narrow" w:hAnsi="Arial Narrow" w:cs="Arial"/>
+                <w:sz w:val="22"/>
+                <w:szCs w:val="22"/>
+              </w:rPr>
+              <w:t>Enter</w:t>
+            </w:r>
+            <w:proofErr w:type="spellEnd"/>
+            <w:r>
+              <w:rPr>
+                <w:rFonts w:ascii="Arial Narrow" w:hAnsi="Arial Narrow" w:cs="Arial"/>
+                <w:sz w:val="22"/>
+                <w:szCs w:val="22"/>
+              </w:rPr>
+              <w:t xml:space="preserve"> y</w:t>
             </w:r>
           </w:p>
           <w:p>
@@ -1969,13 +2642,23 @@
                 <w:szCs w:val="22"/>
               </w:rPr>
             </w:pPr>
-            <w:r>
-              <w:rPr>
-                <w:rFonts w:ascii="Arial Narrow" w:hAnsi="Arial Narrow" w:cs="Arial"/>
-                <w:sz w:val="22"/>
-                <w:szCs w:val="22"/>
-              </w:rPr>
-              <w:t>Enter z</w:t>
+            <w:proofErr w:type="spellStart"/>
+            <w:r>
+              <w:rPr>
+                <w:rFonts w:ascii="Arial Narrow" w:hAnsi="Arial Narrow" w:cs="Arial"/>
+                <w:sz w:val="22"/>
+                <w:szCs w:val="22"/>
+              </w:rPr>
+              <w:t>Enter</w:t>
+            </w:r>
+            <w:proofErr w:type="spellEnd"/>
+            <w:r>
+              <w:rPr>
+                <w:rFonts w:ascii="Arial Narrow" w:hAnsi="Arial Narrow" w:cs="Arial"/>
+                <w:sz w:val="22"/>
+                <w:szCs w:val="22"/>
+              </w:rPr>
+              <w:t xml:space="preserve"> z</w:t>
             </w:r>
           </w:p>
           <w:p>
@@ -2004,13 +2687,23 @@
                 <w:szCs w:val="22"/>
               </w:rPr>
             </w:pPr>
-            <w:r>
-              <w:rPr>
-                <w:rFonts w:ascii="Arial Narrow" w:hAnsi="Arial Narrow" w:cs="Arial"/>
-                <w:sz w:val="22"/>
-                <w:szCs w:val="22"/>
-              </w:rPr>
-              <w:t>Enter a</w:t>
+            <w:proofErr w:type="spellStart"/>
+            <w:r>
+              <w:rPr>
+                <w:rFonts w:ascii="Arial Narrow" w:hAnsi="Arial Narrow" w:cs="Arial"/>
+                <w:sz w:val="22"/>
+                <w:szCs w:val="22"/>
+              </w:rPr>
+              <w:t>Enter</w:t>
+            </w:r>
+            <w:proofErr w:type="spellEnd"/>
+            <w:r>
+              <w:rPr>
+                <w:rFonts w:ascii="Arial Narrow" w:hAnsi="Arial Narrow" w:cs="Arial"/>
+                <w:sz w:val="22"/>
+                <w:szCs w:val="22"/>
+              </w:rPr>
+              <w:t xml:space="preserve"> a</w:t>
             </w:r>
           </w:p>
           <w:p>
@@ -2038,13 +2731,23 @@
                 <w:szCs w:val="22"/>
               </w:rPr>
             </w:pPr>
-            <w:r>
-              <w:rPr>
-                <w:rFonts w:ascii="Arial Narrow" w:hAnsi="Arial Narrow" w:cs="Arial"/>
-                <w:sz w:val="22"/>
-                <w:szCs w:val="22"/>
-              </w:rPr>
-              <w:t>Enter b</w:t>
+            <w:proofErr w:type="spellStart"/>
+            <w:r>
+              <w:rPr>
+                <w:rFonts w:ascii="Arial Narrow" w:hAnsi="Arial Narrow" w:cs="Arial"/>
+                <w:sz w:val="22"/>
+                <w:szCs w:val="22"/>
+              </w:rPr>
+              <w:t>Enter</w:t>
+            </w:r>
+            <w:proofErr w:type="spellEnd"/>
+            <w:r>
+              <w:rPr>
+                <w:rFonts w:ascii="Arial Narrow" w:hAnsi="Arial Narrow" w:cs="Arial"/>
+                <w:sz w:val="22"/>
+                <w:szCs w:val="22"/>
+              </w:rPr>
+              <w:t xml:space="preserve"> b</w:t>
             </w:r>
           </w:p>
           <w:p>
@@ -2072,31 +2775,69 @@
                 <w:szCs w:val="22"/>
               </w:rPr>
             </w:pPr>
-            <w:r>
-              <w:rPr>
-                <w:rFonts w:ascii="Arial Narrow" w:hAnsi="Arial Narrow" w:cs="Arial"/>
-                <w:sz w:val="22"/>
-                <w:szCs w:val="22"/>
-              </w:rPr>
-              <w:t>Zadorozhny Konstantin ©</w:t>
-            </w:r>
-          </w:p>
-          <w:p>
-            <w:pPr>
-              <w:rPr>
-                <w:rFonts w:ascii="Arial Narrow" w:hAnsi="Arial Narrow" w:cs="Arial"/>
-                <w:sz w:val="22"/>
-                <w:szCs w:val="22"/>
-              </w:rPr>
-            </w:pPr>
-            <w:r>
-              <w:rPr>
-                <w:rFonts w:ascii="Arial Narrow" w:hAnsi="Arial Narrow" w:cs="Arial"/>
-                <w:sz w:val="22"/>
-                <w:szCs w:val="22"/>
-              </w:rPr>
-              <w:t>a + 1 &gt; |b - 2| ? true</w:t>
-            </w:r>
+            <w:proofErr w:type="spellStart"/>
+            <w:r>
+              <w:rPr>
+                <w:rFonts w:ascii="Arial Narrow" w:hAnsi="Arial Narrow" w:cs="Arial"/>
+                <w:sz w:val="22"/>
+                <w:szCs w:val="22"/>
+              </w:rPr>
+              <w:t>Zadorozhny</w:t>
+            </w:r>
+            <w:proofErr w:type="spellEnd"/>
+            <w:r>
+              <w:rPr>
+                <w:rFonts w:ascii="Arial Narrow" w:hAnsi="Arial Narrow" w:cs="Arial"/>
+                <w:sz w:val="22"/>
+                <w:szCs w:val="22"/>
+              </w:rPr>
+              <w:t xml:space="preserve"> </w:t>
+            </w:r>
+            <w:proofErr w:type="spellStart"/>
+            <w:r>
+              <w:rPr>
+                <w:rFonts w:ascii="Arial Narrow" w:hAnsi="Arial Narrow" w:cs="Arial"/>
+                <w:sz w:val="22"/>
+                <w:szCs w:val="22"/>
+              </w:rPr>
+              <w:t>Konstantin</w:t>
+            </w:r>
+            <w:proofErr w:type="spellEnd"/>
+            <w:r>
+              <w:rPr>
+                <w:rFonts w:ascii="Arial Narrow" w:hAnsi="Arial Narrow" w:cs="Arial"/>
+                <w:sz w:val="22"/>
+                <w:szCs w:val="22"/>
+              </w:rPr>
+              <w:t xml:space="preserve"> ©</w:t>
+            </w:r>
+          </w:p>
+          <w:p>
+            <w:pPr>
+              <w:rPr>
+                <w:rFonts w:ascii="Arial Narrow" w:hAnsi="Arial Narrow" w:cs="Arial"/>
+                <w:sz w:val="22"/>
+                <w:szCs w:val="22"/>
+              </w:rPr>
+            </w:pPr>
+            <w:r>
+              <w:rPr>
+                <w:rFonts w:ascii="Arial Narrow" w:hAnsi="Arial Narrow" w:cs="Arial"/>
+                <w:sz w:val="22"/>
+                <w:szCs w:val="22"/>
+              </w:rPr>
+              <w:t xml:space="preserve">a + 1 &gt; |b - 2| ? </w:t>
+            </w:r>
+            <w:proofErr w:type="spellStart"/>
+            <w:r>
+              <w:rPr>
+                <w:rFonts w:ascii="Arial Narrow" w:hAnsi="Arial Narrow" w:cs="Arial"/>
+                <w:sz w:val="22"/>
+                <w:szCs w:val="22"/>
+              </w:rPr>
+              <w:t>true</w:t>
+            </w:r>
+            <w:proofErr w:type="spellEnd"/>
           </w:p>
           <w:p>
             <w:pPr>
@@ -2147,7 +2888,43 @@
                 <w:sz w:val="22"/>
                 <w:szCs w:val="22"/>
               </w:rPr>
-              <w:t>(3 * sin * √(12 * 40 + lg(40 - 3)))^5 + 80/40 = 2.000000</w:t>
+              <w:t xml:space="preserve">(3 * </w:t>
+            </w:r>
+            <w:proofErr w:type="spellStart"/>
+            <w:r>
+              <w:rPr>
+                <w:rFonts w:ascii="Arial Narrow" w:hAnsi="Arial Narrow" w:cs="Arial"/>
+                <w:sz w:val="22"/>
+                <w:szCs w:val="22"/>
+              </w:rPr>
+              <w:t>sin</w:t>
+            </w:r>
+            <w:proofErr w:type="spellEnd"/>
+            <w:r>
+              <w:rPr>
+                <w:rFonts w:ascii="Arial Narrow" w:hAnsi="Arial Narrow" w:cs="Arial"/>
+                <w:sz w:val="22"/>
+                <w:szCs w:val="22"/>
+              </w:rPr>
+              <w:t xml:space="preserve"> * √(12 * 40 + </w:t>
+            </w:r>
+            <w:proofErr w:type="spellStart"/>
+            <w:r>
+              <w:rPr>
+                <w:rFonts w:ascii="Arial Narrow" w:hAnsi="Arial Narrow" w:cs="Arial"/>
+                <w:sz w:val="22"/>
+                <w:szCs w:val="22"/>
+              </w:rPr>
+              <w:t>lg</w:t>
+            </w:r>
+            <w:proofErr w:type="spellEnd"/>
+            <w:r>
+              <w:rPr>
+                <w:rFonts w:ascii="Arial Narrow" w:hAnsi="Arial Narrow" w:cs="Arial"/>
+                <w:sz w:val="22"/>
+                <w:szCs w:val="22"/>
+              </w:rPr>
+              <w:t>(40 - 3)))^5 + 80/40 = 2.000000</w:t>
             </w:r>
           </w:p>
         </w:tc>
@@ -2217,7 +2994,16 @@
                 <w:szCs w:val="22"/>
                 <w:lang w:val="en-US"/>
               </w:rPr>
-              <w:t>TS-4</w:t>
+              <w:t>US</w:t>
+            </w:r>
+            <w:r>
+              <w:rPr>
+                <w:rFonts w:ascii="Arial Narrow" w:hAnsi="Arial Narrow" w:cs="Arial"/>
+                <w:sz w:val="22"/>
+                <w:szCs w:val="22"/>
+                <w:lang w:val="en-US"/>
+              </w:rPr>
+              <w:t xml:space="preserve"> -4</w:t>
             </w:r>
           </w:p>
         </w:tc>
@@ -2386,13 +3172,23 @@
                 <w:szCs w:val="22"/>
               </w:rPr>
             </w:pPr>
-            <w:r>
-              <w:rPr>
-                <w:rFonts w:ascii="Arial Narrow" w:hAnsi="Arial Narrow" w:cs="Arial"/>
-                <w:sz w:val="22"/>
-                <w:szCs w:val="22"/>
-              </w:rPr>
-              <w:t>Enter x</w:t>
+            <w:proofErr w:type="spellStart"/>
+            <w:r>
+              <w:rPr>
+                <w:rFonts w:ascii="Arial Narrow" w:hAnsi="Arial Narrow" w:cs="Arial"/>
+                <w:sz w:val="22"/>
+                <w:szCs w:val="22"/>
+              </w:rPr>
+              <w:t>Enter</w:t>
+            </w:r>
+            <w:proofErr w:type="spellEnd"/>
+            <w:r>
+              <w:rPr>
+                <w:rFonts w:ascii="Arial Narrow" w:hAnsi="Arial Narrow" w:cs="Arial"/>
+                <w:sz w:val="22"/>
+                <w:szCs w:val="22"/>
+              </w:rPr>
+              <w:t xml:space="preserve"> x</w:t>
             </w:r>
           </w:p>
           <w:p>
@@ -2420,13 +3216,23 @@
                 <w:szCs w:val="22"/>
               </w:rPr>
             </w:pPr>
-            <w:r>
-              <w:rPr>
-                <w:rFonts w:ascii="Arial Narrow" w:hAnsi="Arial Narrow" w:cs="Arial"/>
-                <w:sz w:val="22"/>
-                <w:szCs w:val="22"/>
-              </w:rPr>
-              <w:t>Enter y</w:t>
+            <w:proofErr w:type="spellStart"/>
+            <w:r>
+              <w:rPr>
+                <w:rFonts w:ascii="Arial Narrow" w:hAnsi="Arial Narrow" w:cs="Arial"/>
+                <w:sz w:val="22"/>
+                <w:szCs w:val="22"/>
+              </w:rPr>
+              <w:t>Enter</w:t>
+            </w:r>
+            <w:proofErr w:type="spellEnd"/>
+            <w:r>
+              <w:rPr>
+                <w:rFonts w:ascii="Arial Narrow" w:hAnsi="Arial Narrow" w:cs="Arial"/>
+                <w:sz w:val="22"/>
+                <w:szCs w:val="22"/>
+              </w:rPr>
+              <w:t xml:space="preserve"> y</w:t>
             </w:r>
           </w:p>
           <w:p>
@@ -2454,13 +3260,23 @@
                 <w:szCs w:val="22"/>
               </w:rPr>
             </w:pPr>
-            <w:r>
-              <w:rPr>
-                <w:rFonts w:ascii="Arial Narrow" w:hAnsi="Arial Narrow" w:cs="Arial"/>
-                <w:sz w:val="22"/>
-                <w:szCs w:val="22"/>
-              </w:rPr>
-              <w:t>Enter z</w:t>
+            <w:proofErr w:type="spellStart"/>
+            <w:r>
+              <w:rPr>
+                <w:rFonts w:ascii="Arial Narrow" w:hAnsi="Arial Narrow" w:cs="Arial"/>
+                <w:sz w:val="22"/>
+                <w:szCs w:val="22"/>
+              </w:rPr>
+              <w:t>Enter</w:t>
+            </w:r>
+            <w:proofErr w:type="spellEnd"/>
+            <w:r>
+              <w:rPr>
+                <w:rFonts w:ascii="Arial Narrow" w:hAnsi="Arial Narrow" w:cs="Arial"/>
+                <w:sz w:val="22"/>
+                <w:szCs w:val="22"/>
+              </w:rPr>
+              <w:t xml:space="preserve"> z</w:t>
             </w:r>
           </w:p>
           <w:p>
@@ -2488,13 +3304,23 @@
                 <w:szCs w:val="22"/>
               </w:rPr>
             </w:pPr>
-            <w:r>
-              <w:rPr>
-                <w:rFonts w:ascii="Arial Narrow" w:hAnsi="Arial Narrow" w:cs="Arial"/>
-                <w:sz w:val="22"/>
-                <w:szCs w:val="22"/>
-              </w:rPr>
-              <w:t>Enter a</w:t>
+            <w:proofErr w:type="spellStart"/>
+            <w:r>
+              <w:rPr>
+                <w:rFonts w:ascii="Arial Narrow" w:hAnsi="Arial Narrow" w:cs="Arial"/>
+                <w:sz w:val="22"/>
+                <w:szCs w:val="22"/>
+              </w:rPr>
+              <w:t>Enter</w:t>
+            </w:r>
+            <w:proofErr w:type="spellEnd"/>
+            <w:r>
+              <w:rPr>
+                <w:rFonts w:ascii="Arial Narrow" w:hAnsi="Arial Narrow" w:cs="Arial"/>
+                <w:sz w:val="22"/>
+                <w:szCs w:val="22"/>
+              </w:rPr>
+              <w:t xml:space="preserve"> a</w:t>
             </w:r>
           </w:p>
           <w:p>
@@ -2522,13 +3348,23 @@
                 <w:szCs w:val="22"/>
               </w:rPr>
             </w:pPr>
-            <w:r>
-              <w:rPr>
-                <w:rFonts w:ascii="Arial Narrow" w:hAnsi="Arial Narrow" w:cs="Arial"/>
-                <w:sz w:val="22"/>
-                <w:szCs w:val="22"/>
-              </w:rPr>
-              <w:t>Enter b</w:t>
+            <w:proofErr w:type="spellStart"/>
+            <w:r>
+              <w:rPr>
+                <w:rFonts w:ascii="Arial Narrow" w:hAnsi="Arial Narrow" w:cs="Arial"/>
+                <w:sz w:val="22"/>
+                <w:szCs w:val="22"/>
+              </w:rPr>
+              <w:t>Enter</w:t>
+            </w:r>
+            <w:proofErr w:type="spellEnd"/>
+            <w:r>
+              <w:rPr>
+                <w:rFonts w:ascii="Arial Narrow" w:hAnsi="Arial Narrow" w:cs="Arial"/>
+                <w:sz w:val="22"/>
+                <w:szCs w:val="22"/>
+              </w:rPr>
+              <w:t xml:space="preserve"> b</w:t>
             </w:r>
           </w:p>
           <w:p>
@@ -2556,31 +3392,69 @@
                 <w:szCs w:val="22"/>
               </w:rPr>
             </w:pPr>
-            <w:r>
-              <w:rPr>
-                <w:rFonts w:ascii="Arial Narrow" w:hAnsi="Arial Narrow" w:cs="Arial"/>
-                <w:sz w:val="22"/>
-                <w:szCs w:val="22"/>
-              </w:rPr>
-              <w:t>Zadorozhny Konstantin ©</w:t>
-            </w:r>
-          </w:p>
-          <w:p>
-            <w:pPr>
-              <w:rPr>
-                <w:rFonts w:ascii="Arial Narrow" w:hAnsi="Arial Narrow" w:cs="Arial"/>
-                <w:sz w:val="22"/>
-                <w:szCs w:val="22"/>
-              </w:rPr>
-            </w:pPr>
-            <w:r>
-              <w:rPr>
-                <w:rFonts w:ascii="Arial Narrow" w:hAnsi="Arial Narrow" w:cs="Arial"/>
-                <w:sz w:val="22"/>
-                <w:szCs w:val="22"/>
-              </w:rPr>
-              <w:t>a + 1 &gt; |b - 2| ? false</w:t>
-            </w:r>
+            <w:proofErr w:type="spellStart"/>
+            <w:r>
+              <w:rPr>
+                <w:rFonts w:ascii="Arial Narrow" w:hAnsi="Arial Narrow" w:cs="Arial"/>
+                <w:sz w:val="22"/>
+                <w:szCs w:val="22"/>
+              </w:rPr>
+              <w:t>Zadorozhny</w:t>
+            </w:r>
+            <w:proofErr w:type="spellEnd"/>
+            <w:r>
+              <w:rPr>
+                <w:rFonts w:ascii="Arial Narrow" w:hAnsi="Arial Narrow" w:cs="Arial"/>
+                <w:sz w:val="22"/>
+                <w:szCs w:val="22"/>
+              </w:rPr>
+              <w:t xml:space="preserve"> </w:t>
+            </w:r>
+            <w:proofErr w:type="spellStart"/>
+            <w:r>
+              <w:rPr>
+                <w:rFonts w:ascii="Arial Narrow" w:hAnsi="Arial Narrow" w:cs="Arial"/>
+                <w:sz w:val="22"/>
+                <w:szCs w:val="22"/>
+              </w:rPr>
+              <w:t>Konstantin</w:t>
+            </w:r>
+            <w:proofErr w:type="spellEnd"/>
+            <w:r>
+              <w:rPr>
+                <w:rFonts w:ascii="Arial Narrow" w:hAnsi="Arial Narrow" w:cs="Arial"/>
+                <w:sz w:val="22"/>
+                <w:szCs w:val="22"/>
+              </w:rPr>
+              <w:t xml:space="preserve"> ©</w:t>
+            </w:r>
+          </w:p>
+          <w:p>
+            <w:pPr>
+              <w:rPr>
+                <w:rFonts w:ascii="Arial Narrow" w:hAnsi="Arial Narrow" w:cs="Arial"/>
+                <w:sz w:val="22"/>
+                <w:szCs w:val="22"/>
+              </w:rPr>
+            </w:pPr>
+            <w:r>
+              <w:rPr>
+                <w:rFonts w:ascii="Arial Narrow" w:hAnsi="Arial Narrow" w:cs="Arial"/>
+                <w:sz w:val="22"/>
+                <w:szCs w:val="22"/>
+              </w:rPr>
+              <w:t xml:space="preserve">a + 1 &gt; |b - 2| ? </w:t>
+            </w:r>
+            <w:proofErr w:type="spellStart"/>
+            <w:r>
+              <w:rPr>
+                <w:rFonts w:ascii="Arial Narrow" w:hAnsi="Arial Narrow" w:cs="Arial"/>
+                <w:sz w:val="22"/>
+                <w:szCs w:val="22"/>
+              </w:rPr>
+              <w:t>false</w:t>
+            </w:r>
+            <w:proofErr w:type="spellEnd"/>
           </w:p>
           <w:p>
             <w:pPr>
@@ -2631,7 +3505,43 @@
                 <w:sz w:val="22"/>
                 <w:szCs w:val="22"/>
               </w:rPr>
-              <w:t>(3 * sin * √(12 * 12 + lg(12 - 3)))^-10 + 48/12 = 4.042171</w:t>
+              <w:t xml:space="preserve">(3 * </w:t>
+            </w:r>
+            <w:proofErr w:type="spellStart"/>
+            <w:r>
+              <w:rPr>
+                <w:rFonts w:ascii="Arial Narrow" w:hAnsi="Arial Narrow" w:cs="Arial"/>
+                <w:sz w:val="22"/>
+                <w:szCs w:val="22"/>
+              </w:rPr>
+              <w:t>sin</w:t>
+            </w:r>
+            <w:proofErr w:type="spellEnd"/>
+            <w:r>
+              <w:rPr>
+                <w:rFonts w:ascii="Arial Narrow" w:hAnsi="Arial Narrow" w:cs="Arial"/>
+                <w:sz w:val="22"/>
+                <w:szCs w:val="22"/>
+              </w:rPr>
+              <w:t xml:space="preserve"> * √(12 * 12 + </w:t>
+            </w:r>
+            <w:proofErr w:type="spellStart"/>
+            <w:r>
+              <w:rPr>
+                <w:rFonts w:ascii="Arial Narrow" w:hAnsi="Arial Narrow" w:cs="Arial"/>
+                <w:sz w:val="22"/>
+                <w:szCs w:val="22"/>
+              </w:rPr>
+              <w:t>lg</w:t>
+            </w:r>
+            <w:proofErr w:type="spellEnd"/>
+            <w:r>
+              <w:rPr>
+                <w:rFonts w:ascii="Arial Narrow" w:hAnsi="Arial Narrow" w:cs="Arial"/>
+                <w:sz w:val="22"/>
+                <w:szCs w:val="22"/>
+              </w:rPr>
+              <w:t>(12 - 3)))^-10 + 48/12 = 4.042171</w:t>
             </w:r>
           </w:p>
         </w:tc>
@@ -2700,7 +3610,16 @@
                 <w:szCs w:val="22"/>
                 <w:lang w:val="en-US"/>
               </w:rPr>
-              <w:t>TS-5</w:t>
+              <w:t>US</w:t>
+            </w:r>
+            <w:r>
+              <w:rPr>
+                <w:rFonts w:ascii="Arial Narrow" w:hAnsi="Arial Narrow" w:cs="Arial"/>
+                <w:sz w:val="22"/>
+                <w:szCs w:val="22"/>
+                <w:lang w:val="en-US"/>
+              </w:rPr>
+              <w:t xml:space="preserve"> -5</w:t>
             </w:r>
           </w:p>
         </w:tc>
@@ -2887,13 +3806,23 @@
                 <w:szCs w:val="22"/>
               </w:rPr>
             </w:pPr>
-            <w:r>
-              <w:rPr>
-                <w:rFonts w:ascii="Arial Narrow" w:hAnsi="Arial Narrow" w:cs="Arial"/>
-                <w:sz w:val="22"/>
-                <w:szCs w:val="22"/>
-              </w:rPr>
-              <w:t>Enter x</w:t>
+            <w:proofErr w:type="spellStart"/>
+            <w:r>
+              <w:rPr>
+                <w:rFonts w:ascii="Arial Narrow" w:hAnsi="Arial Narrow" w:cs="Arial"/>
+                <w:sz w:val="22"/>
+                <w:szCs w:val="22"/>
+              </w:rPr>
+              <w:t>Enter</w:t>
+            </w:r>
+            <w:proofErr w:type="spellEnd"/>
+            <w:r>
+              <w:rPr>
+                <w:rFonts w:ascii="Arial Narrow" w:hAnsi="Arial Narrow" w:cs="Arial"/>
+                <w:sz w:val="22"/>
+                <w:szCs w:val="22"/>
+              </w:rPr>
+              <w:t xml:space="preserve"> x</w:t>
             </w:r>
           </w:p>
           <w:p>
@@ -2921,13 +3850,23 @@
                 <w:szCs w:val="22"/>
               </w:rPr>
             </w:pPr>
-            <w:r>
-              <w:rPr>
-                <w:rFonts w:ascii="Arial Narrow" w:hAnsi="Arial Narrow" w:cs="Arial"/>
-                <w:sz w:val="22"/>
-                <w:szCs w:val="22"/>
-              </w:rPr>
-              <w:t>Enter y</w:t>
+            <w:proofErr w:type="spellStart"/>
+            <w:r>
+              <w:rPr>
+                <w:rFonts w:ascii="Arial Narrow" w:hAnsi="Arial Narrow" w:cs="Arial"/>
+                <w:sz w:val="22"/>
+                <w:szCs w:val="22"/>
+              </w:rPr>
+              <w:t>Enter</w:t>
+            </w:r>
+            <w:proofErr w:type="spellEnd"/>
+            <w:r>
+              <w:rPr>
+                <w:rFonts w:ascii="Arial Narrow" w:hAnsi="Arial Narrow" w:cs="Arial"/>
+                <w:sz w:val="22"/>
+                <w:szCs w:val="22"/>
+              </w:rPr>
+              <w:t xml:space="preserve"> y</w:t>
             </w:r>
           </w:p>
           <w:p>
@@ -2955,13 +3894,23 @@
                 <w:szCs w:val="22"/>
               </w:rPr>
             </w:pPr>
-            <w:r>
-              <w:rPr>
-                <w:rFonts w:ascii="Arial Narrow" w:hAnsi="Arial Narrow" w:cs="Arial"/>
-                <w:sz w:val="22"/>
-                <w:szCs w:val="22"/>
-              </w:rPr>
-              <w:t>Enter z</w:t>
+            <w:proofErr w:type="spellStart"/>
+            <w:r>
+              <w:rPr>
+                <w:rFonts w:ascii="Arial Narrow" w:hAnsi="Arial Narrow" w:cs="Arial"/>
+                <w:sz w:val="22"/>
+                <w:szCs w:val="22"/>
+              </w:rPr>
+              <w:t>Enter</w:t>
+            </w:r>
+            <w:proofErr w:type="spellEnd"/>
+            <w:r>
+              <w:rPr>
+                <w:rFonts w:ascii="Arial Narrow" w:hAnsi="Arial Narrow" w:cs="Arial"/>
+                <w:sz w:val="22"/>
+                <w:szCs w:val="22"/>
+              </w:rPr>
+              <w:t xml:space="preserve"> z</w:t>
             </w:r>
           </w:p>
           <w:p>
@@ -2989,13 +3938,23 @@
                 <w:szCs w:val="22"/>
               </w:rPr>
             </w:pPr>
-            <w:r>
-              <w:rPr>
-                <w:rFonts w:ascii="Arial Narrow" w:hAnsi="Arial Narrow" w:cs="Arial"/>
-                <w:sz w:val="22"/>
-                <w:szCs w:val="22"/>
-              </w:rPr>
-              <w:t>Enter a</w:t>
+            <w:proofErr w:type="spellStart"/>
+            <w:r>
+              <w:rPr>
+                <w:rFonts w:ascii="Arial Narrow" w:hAnsi="Arial Narrow" w:cs="Arial"/>
+                <w:sz w:val="22"/>
+                <w:szCs w:val="22"/>
+              </w:rPr>
+              <w:t>Enter</w:t>
+            </w:r>
+            <w:proofErr w:type="spellEnd"/>
+            <w:r>
+              <w:rPr>
+                <w:rFonts w:ascii="Arial Narrow" w:hAnsi="Arial Narrow" w:cs="Arial"/>
+                <w:sz w:val="22"/>
+                <w:szCs w:val="22"/>
+              </w:rPr>
+              <w:t xml:space="preserve"> a</w:t>
             </w:r>
           </w:p>
           <w:p>
@@ -3023,13 +3982,23 @@
                 <w:szCs w:val="22"/>
               </w:rPr>
             </w:pPr>
-            <w:r>
-              <w:rPr>
-                <w:rFonts w:ascii="Arial Narrow" w:hAnsi="Arial Narrow" w:cs="Arial"/>
-                <w:sz w:val="22"/>
-                <w:szCs w:val="22"/>
-              </w:rPr>
-              <w:t>Enter b</w:t>
+            <w:proofErr w:type="spellStart"/>
+            <w:r>
+              <w:rPr>
+                <w:rFonts w:ascii="Arial Narrow" w:hAnsi="Arial Narrow" w:cs="Arial"/>
+                <w:sz w:val="22"/>
+                <w:szCs w:val="22"/>
+              </w:rPr>
+              <w:t>Enter</w:t>
+            </w:r>
+            <w:proofErr w:type="spellEnd"/>
+            <w:r>
+              <w:rPr>
+                <w:rFonts w:ascii="Arial Narrow" w:hAnsi="Arial Narrow" w:cs="Arial"/>
+                <w:sz w:val="22"/>
+                <w:szCs w:val="22"/>
+              </w:rPr>
+              <w:t xml:space="preserve"> b</w:t>
             </w:r>
           </w:p>
           <w:p>
@@ -3057,31 +4026,69 @@
                 <w:szCs w:val="22"/>
               </w:rPr>
             </w:pPr>
-            <w:r>
-              <w:rPr>
-                <w:rFonts w:ascii="Arial Narrow" w:hAnsi="Arial Narrow" w:cs="Arial"/>
-                <w:sz w:val="22"/>
-                <w:szCs w:val="22"/>
-              </w:rPr>
-              <w:t>Zadorozhny Konstantin ©</w:t>
-            </w:r>
-          </w:p>
-          <w:p>
-            <w:pPr>
-              <w:rPr>
-                <w:rFonts w:ascii="Arial Narrow" w:hAnsi="Arial Narrow" w:cs="Arial"/>
-                <w:sz w:val="22"/>
-                <w:szCs w:val="22"/>
-              </w:rPr>
-            </w:pPr>
-            <w:r>
-              <w:rPr>
-                <w:rFonts w:ascii="Arial Narrow" w:hAnsi="Arial Narrow" w:cs="Arial"/>
-                <w:sz w:val="22"/>
-                <w:szCs w:val="22"/>
-              </w:rPr>
-              <w:t>a + 1 &gt; |b - 2| ? false</w:t>
-            </w:r>
+            <w:proofErr w:type="spellStart"/>
+            <w:r>
+              <w:rPr>
+                <w:rFonts w:ascii="Arial Narrow" w:hAnsi="Arial Narrow" w:cs="Arial"/>
+                <w:sz w:val="22"/>
+                <w:szCs w:val="22"/>
+              </w:rPr>
+              <w:t>Zadorozhny</w:t>
+            </w:r>
+            <w:proofErr w:type="spellEnd"/>
+            <w:r>
+              <w:rPr>
+                <w:rFonts w:ascii="Arial Narrow" w:hAnsi="Arial Narrow" w:cs="Arial"/>
+                <w:sz w:val="22"/>
+                <w:szCs w:val="22"/>
+              </w:rPr>
+              <w:t xml:space="preserve"> </w:t>
+            </w:r>
+            <w:proofErr w:type="spellStart"/>
+            <w:r>
+              <w:rPr>
+                <w:rFonts w:ascii="Arial Narrow" w:hAnsi="Arial Narrow" w:cs="Arial"/>
+                <w:sz w:val="22"/>
+                <w:szCs w:val="22"/>
+              </w:rPr>
+              <w:t>Konstantin</w:t>
+            </w:r>
+            <w:proofErr w:type="spellEnd"/>
+            <w:r>
+              <w:rPr>
+                <w:rFonts w:ascii="Arial Narrow" w:hAnsi="Arial Narrow" w:cs="Arial"/>
+                <w:sz w:val="22"/>
+                <w:szCs w:val="22"/>
+              </w:rPr>
+              <w:t xml:space="preserve"> ©</w:t>
+            </w:r>
+          </w:p>
+          <w:p>
+            <w:pPr>
+              <w:rPr>
+                <w:rFonts w:ascii="Arial Narrow" w:hAnsi="Arial Narrow" w:cs="Arial"/>
+                <w:sz w:val="22"/>
+                <w:szCs w:val="22"/>
+              </w:rPr>
+            </w:pPr>
+            <w:r>
+              <w:rPr>
+                <w:rFonts w:ascii="Arial Narrow" w:hAnsi="Arial Narrow" w:cs="Arial"/>
+                <w:sz w:val="22"/>
+                <w:szCs w:val="22"/>
+              </w:rPr>
+              <w:t xml:space="preserve">a + 1 &gt; |b - 2| ? </w:t>
+            </w:r>
+            <w:proofErr w:type="spellStart"/>
+            <w:r>
+              <w:rPr>
+                <w:rFonts w:ascii="Arial Narrow" w:hAnsi="Arial Narrow" w:cs="Arial"/>
+                <w:sz w:val="22"/>
+                <w:szCs w:val="22"/>
+              </w:rPr>
+              <w:t>false</w:t>
+            </w:r>
+            <w:proofErr w:type="spellEnd"/>
           </w:p>
           <w:p>
             <w:pPr>
@@ -3132,7 +4139,43 @@
                 <w:sz w:val="22"/>
                 <w:szCs w:val="22"/>
               </w:rPr>
-              <w:t>(3 * sin * √(12 * 1 + lg(1 - 3)))^0 + 0/1 = 1.000000</w:t>
+              <w:t xml:space="preserve">(3 * </w:t>
+            </w:r>
+            <w:proofErr w:type="spellStart"/>
+            <w:r>
+              <w:rPr>
+                <w:rFonts w:ascii="Arial Narrow" w:hAnsi="Arial Narrow" w:cs="Arial"/>
+                <w:sz w:val="22"/>
+                <w:szCs w:val="22"/>
+              </w:rPr>
+              <w:t>sin</w:t>
+            </w:r>
+            <w:proofErr w:type="spellEnd"/>
+            <w:r>
+              <w:rPr>
+                <w:rFonts w:ascii="Arial Narrow" w:hAnsi="Arial Narrow" w:cs="Arial"/>
+                <w:sz w:val="22"/>
+                <w:szCs w:val="22"/>
+              </w:rPr>
+              <w:t xml:space="preserve"> * √(12 * 1 + </w:t>
+            </w:r>
+            <w:proofErr w:type="spellStart"/>
+            <w:r>
+              <w:rPr>
+                <w:rFonts w:ascii="Arial Narrow" w:hAnsi="Arial Narrow" w:cs="Arial"/>
+                <w:sz w:val="22"/>
+                <w:szCs w:val="22"/>
+              </w:rPr>
+              <w:t>lg</w:t>
+            </w:r>
+            <w:proofErr w:type="spellEnd"/>
+            <w:r>
+              <w:rPr>
+                <w:rFonts w:ascii="Arial Narrow" w:hAnsi="Arial Narrow" w:cs="Arial"/>
+                <w:sz w:val="22"/>
+                <w:szCs w:val="22"/>
+              </w:rPr>
+              <w:t>(1 - 3)))^0 + 0/1 = 1.000000</w:t>
             </w:r>
           </w:p>
         </w:tc>

</xml_diff>